<commit_message>
add additional linux RAID notes
</commit_message>
<xml_diff>
--- a/Linux Learning.docx
+++ b/Linux Learning.docx
@@ -1074,7 +1074,7 @@
       </w:r>
       <w:proofErr w:type="spellStart"/>
       <w:r>
-        <w:t>name_of_volume_group</w:t>
+        <w:t>vol_group_name</w:t>
       </w:r>
       <w:proofErr w:type="spellEnd"/>
       <w:r>
@@ -1128,15 +1128,18 @@
       </w:r>
       <w:proofErr w:type="spellStart"/>
       <w:r>
-        <w:t>name_of_volume</w:t>
-      </w:r>
-      <w:proofErr w:type="spellEnd"/>
-      <w:r>
-        <w:t xml:space="preserve">_ </w:t>
-      </w:r>
-      <w:proofErr w:type="spellStart"/>
-      <w:r>
-        <w:t>name_of_logical_volume</w:t>
+        <w:t>logical_vol_name</w:t>
+      </w:r>
+      <w:proofErr w:type="spellEnd"/>
+      <w:r>
+        <w:t xml:space="preserve"> </w:t>
+      </w:r>
+      <w:r>
+        <w:t xml:space="preserve"> </w:t>
+      </w:r>
+      <w:proofErr w:type="spellStart"/>
+      <w:r>
+        <w:t>vol_group_name</w:t>
       </w:r>
       <w:proofErr w:type="spellEnd"/>
     </w:p>
@@ -1193,6 +1196,26 @@
     </w:p>
     <w:p>
       <w:pPr>
+        <w:pStyle w:val="ListParagraph"/>
+        <w:numPr>
+          <w:ilvl w:val="0"/>
+          <w:numId w:val="8"/>
+        </w:numPr>
+      </w:pPr>
+      <w:r>
+        <w:t xml:space="preserve">get path from </w:t>
+      </w:r>
+      <w:proofErr w:type="spellStart"/>
+      <w:r>
+        <w:t>fdisk</w:t>
+      </w:r>
+      <w:proofErr w:type="spellEnd"/>
+      <w:r>
+        <w:t xml:space="preserve"> command</w:t>
+      </w:r>
+    </w:p>
+    <w:p>
+      <w:pPr>
         <w:ind w:left="720"/>
       </w:pPr>
       <w:r>
@@ -1268,6 +1291,18 @@
         <w:t>fstab</w:t>
       </w:r>
       <w:proofErr w:type="spellEnd"/>
+    </w:p>
+    <w:p>
+      <w:pPr>
+        <w:pStyle w:val="ListParagraph"/>
+        <w:numPr>
+          <w:ilvl w:val="0"/>
+          <w:numId w:val="9"/>
+        </w:numPr>
+      </w:pPr>
+      <w:r>
+        <w:t>mount -a</w:t>
+      </w:r>
     </w:p>
     <w:p>
       <w:pPr>
@@ -1312,6 +1347,7 @@
       </w:pPr>
       <w:proofErr w:type="spellStart"/>
       <w:r>
+        <w:lastRenderedPageBreak/>
         <w:t>pvcreate</w:t>
       </w:r>
       <w:proofErr w:type="spellEnd"/>
@@ -1363,7 +1399,6 @@
         </w:numPr>
       </w:pPr>
       <w:r>
-        <w:lastRenderedPageBreak/>
         <w:t>now we can increase the logical volume  by following command</w:t>
       </w:r>
     </w:p>
@@ -1597,8 +1632,16 @@
         </w:numPr>
       </w:pPr>
       <w:r>
-        <w:t>unmount the directory first</w:t>
-      </w:r>
+        <w:t xml:space="preserve">unmount the directory </w:t>
+      </w:r>
+      <w:proofErr w:type="spellStart"/>
+      <w:r>
+        <w:t>first</w:t>
+      </w:r>
+      <w:r>
+        <w:t>v</w:t>
+      </w:r>
+      <w:proofErr w:type="spellEnd"/>
     </w:p>
     <w:p>
       <w:pPr>
@@ -1628,21 +1671,615 @@
         <w:t xml:space="preserve"> as well accordingly</w:t>
       </w:r>
     </w:p>
-    <w:p>
-      <w:pPr>
-        <w:pStyle w:val="ListParagraph"/>
-        <w:numPr>
-          <w:ilvl w:val="0"/>
-          <w:numId w:val="12"/>
-        </w:numPr>
-      </w:pPr>
-    </w:p>
-    <w:p>
-      <w:pPr>
-        <w:ind w:left="720"/>
-      </w:pPr>
-    </w:p>
     <w:p/>
+    <w:p>
+      <w:r>
+        <w:t>CREATING SOFTWARE RAID</w:t>
+      </w:r>
+    </w:p>
+    <w:p>
+      <w:r>
+        <w:tab/>
+        <w:t>WE ARE CREATING RAID 0, FOR THIS WE NEED TWO HARD DISKS</w:t>
+      </w:r>
+    </w:p>
+    <w:p>
+      <w:r>
+        <w:tab/>
+        <w:t>Step No. 1</w:t>
+      </w:r>
+      <w:r>
+        <w:tab/>
+      </w:r>
+      <w:r>
+        <w:t>Enter below command to create RAID zero</w:t>
+      </w:r>
+    </w:p>
+    <w:p>
+      <w:pPr>
+        <w:pStyle w:val="ListParagraph"/>
+        <w:numPr>
+          <w:ilvl w:val="0"/>
+          <w:numId w:val="13"/>
+        </w:numPr>
+      </w:pPr>
+      <w:proofErr w:type="spellStart"/>
+      <w:r>
+        <w:t>mdadm</w:t>
+      </w:r>
+      <w:proofErr w:type="spellEnd"/>
+      <w:r>
+        <w:t xml:space="preserve"> --create /dev/md0 –level=0 --raid-devices=2  /dev/harddisk1 </w:t>
+      </w:r>
+    </w:p>
+    <w:p>
+      <w:pPr>
+        <w:ind w:left="1440" w:firstLine="720"/>
+      </w:pPr>
+      <w:r>
+        <w:t xml:space="preserve">/dev/harddisk2 and press enter </w:t>
+      </w:r>
+    </w:p>
+    <w:p>
+      <w:pPr>
+        <w:pStyle w:val="ListParagraph"/>
+        <w:numPr>
+          <w:ilvl w:val="0"/>
+          <w:numId w:val="13"/>
+        </w:numPr>
+      </w:pPr>
+      <w:r>
+        <w:t>mke2fs -t ext4 -j /dev/md0</w:t>
+      </w:r>
+    </w:p>
+    <w:p>
+      <w:pPr>
+        <w:pStyle w:val="ListParagraph"/>
+        <w:ind w:left="1800"/>
+      </w:pPr>
+      <w:r>
+        <w:t>above command will format the newly created RAID 0</w:t>
+      </w:r>
+    </w:p>
+    <w:p>
+      <w:pPr>
+        <w:pStyle w:val="ListParagraph"/>
+        <w:numPr>
+          <w:ilvl w:val="0"/>
+          <w:numId w:val="13"/>
+        </w:numPr>
+      </w:pPr>
+      <w:r>
+        <w:t>now we can mount the RAID 0 to Directory</w:t>
+      </w:r>
+    </w:p>
+    <w:p>
+      <w:pPr>
+        <w:pStyle w:val="ListParagraph"/>
+        <w:numPr>
+          <w:ilvl w:val="0"/>
+          <w:numId w:val="13"/>
+        </w:numPr>
+      </w:pPr>
+      <w:r>
+        <w:t>add to /</w:t>
+      </w:r>
+      <w:proofErr w:type="spellStart"/>
+      <w:r>
+        <w:t>etc</w:t>
+      </w:r>
+      <w:proofErr w:type="spellEnd"/>
+      <w:r>
+        <w:t>/</w:t>
+      </w:r>
+      <w:proofErr w:type="spellStart"/>
+      <w:r>
+        <w:t>fstab</w:t>
+      </w:r>
+      <w:proofErr w:type="spellEnd"/>
+      <w:r>
+        <w:t xml:space="preserve"> to make it parament</w:t>
+      </w:r>
+    </w:p>
+    <w:p>
+      <w:pPr>
+        <w:pStyle w:val="ListParagraph"/>
+        <w:ind w:left="1800"/>
+      </w:pPr>
+    </w:p>
+    <w:p>
+      <w:pPr>
+        <w:ind w:firstLine="720"/>
+      </w:pPr>
+      <w:r>
+        <w:t xml:space="preserve">WE ARE CREATING RAID </w:t>
+      </w:r>
+      <w:r>
+        <w:t>1</w:t>
+      </w:r>
+      <w:r>
+        <w:t>, FOR THIS WE NEED TWO HARD DISKS</w:t>
+      </w:r>
+    </w:p>
+    <w:p>
+      <w:r>
+        <w:tab/>
+        <w:t xml:space="preserve">Enter below command to create RAID </w:t>
+      </w:r>
+      <w:r>
+        <w:t>ONE (Mirror)</w:t>
+      </w:r>
+    </w:p>
+    <w:p>
+      <w:pPr>
+        <w:pStyle w:val="ListParagraph"/>
+        <w:numPr>
+          <w:ilvl w:val="0"/>
+          <w:numId w:val="14"/>
+        </w:numPr>
+      </w:pPr>
+      <w:proofErr w:type="spellStart"/>
+      <w:r>
+        <w:t>mdadm</w:t>
+      </w:r>
+      <w:proofErr w:type="spellEnd"/>
+      <w:r>
+        <w:t xml:space="preserve"> --create /dev/md</w:t>
+      </w:r>
+      <w:r>
+        <w:t>1</w:t>
+      </w:r>
+      <w:r>
+        <w:t xml:space="preserve"> –level=</w:t>
+      </w:r>
+      <w:r>
+        <w:t>1</w:t>
+      </w:r>
+      <w:r>
+        <w:t xml:space="preserve"> --raid-devices=2  /dev/harddisk1 </w:t>
+      </w:r>
+    </w:p>
+    <w:p>
+      <w:pPr>
+        <w:ind w:left="1440" w:firstLine="720"/>
+      </w:pPr>
+      <w:r>
+        <w:t xml:space="preserve">/dev/harddisk2 and press enter </w:t>
+      </w:r>
+    </w:p>
+    <w:p>
+      <w:pPr>
+        <w:pStyle w:val="ListParagraph"/>
+        <w:numPr>
+          <w:ilvl w:val="0"/>
+          <w:numId w:val="14"/>
+        </w:numPr>
+      </w:pPr>
+      <w:r>
+        <w:t>mke2fs -t ext4 -j /dev/md</w:t>
+      </w:r>
+      <w:r>
+        <w:t>1</w:t>
+      </w:r>
+    </w:p>
+    <w:p>
+      <w:pPr>
+        <w:pStyle w:val="ListParagraph"/>
+        <w:ind w:left="1800"/>
+      </w:pPr>
+      <w:r>
+        <w:t xml:space="preserve">above command will format the newly created RAID </w:t>
+      </w:r>
+      <w:r>
+        <w:t>1</w:t>
+      </w:r>
+    </w:p>
+    <w:p>
+      <w:pPr>
+        <w:pStyle w:val="ListParagraph"/>
+        <w:numPr>
+          <w:ilvl w:val="0"/>
+          <w:numId w:val="14"/>
+        </w:numPr>
+      </w:pPr>
+      <w:r>
+        <w:t>now we can mount the RAID 0 to Directory</w:t>
+      </w:r>
+    </w:p>
+    <w:p>
+      <w:pPr>
+        <w:pStyle w:val="ListParagraph"/>
+        <w:numPr>
+          <w:ilvl w:val="0"/>
+          <w:numId w:val="14"/>
+        </w:numPr>
+      </w:pPr>
+      <w:r>
+        <w:t>add to /</w:t>
+      </w:r>
+      <w:proofErr w:type="spellStart"/>
+      <w:r>
+        <w:t>etc</w:t>
+      </w:r>
+      <w:proofErr w:type="spellEnd"/>
+      <w:r>
+        <w:t>/</w:t>
+      </w:r>
+      <w:proofErr w:type="spellStart"/>
+      <w:r>
+        <w:t>fstab</w:t>
+      </w:r>
+      <w:proofErr w:type="spellEnd"/>
+      <w:r>
+        <w:t xml:space="preserve"> to make it parament</w:t>
+      </w:r>
+    </w:p>
+    <w:p/>
+    <w:p>
+      <w:pPr>
+        <w:ind w:firstLine="720"/>
+      </w:pPr>
+      <w:r>
+        <w:t xml:space="preserve">WE ARE CREATING RAID 1, FOR THIS WE NEED </w:t>
+      </w:r>
+      <w:r>
+        <w:t>THREE OR MORE</w:t>
+      </w:r>
+      <w:r>
+        <w:t xml:space="preserve"> HARD DISKS</w:t>
+      </w:r>
+    </w:p>
+    <w:p>
+      <w:r>
+        <w:tab/>
+        <w:t xml:space="preserve">Enter below command to create RAID </w:t>
+      </w:r>
+      <w:r>
+        <w:t>FIVE</w:t>
+      </w:r>
+    </w:p>
+    <w:p>
+      <w:pPr>
+        <w:pStyle w:val="ListParagraph"/>
+        <w:numPr>
+          <w:ilvl w:val="0"/>
+          <w:numId w:val="15"/>
+        </w:numPr>
+      </w:pPr>
+      <w:proofErr w:type="spellStart"/>
+      <w:r>
+        <w:t>mdadm</w:t>
+      </w:r>
+      <w:proofErr w:type="spellEnd"/>
+      <w:r>
+        <w:t xml:space="preserve"> --create /dev/md</w:t>
+      </w:r>
+      <w:r>
+        <w:t>5</w:t>
+      </w:r>
+      <w:r>
+        <w:t xml:space="preserve"> –level=</w:t>
+      </w:r>
+      <w:r>
+        <w:t>5</w:t>
+      </w:r>
+      <w:r>
+        <w:t xml:space="preserve"> --raid-devices=</w:t>
+      </w:r>
+      <w:r>
+        <w:t>3</w:t>
+      </w:r>
+      <w:r>
+        <w:t xml:space="preserve">  /dev/harddisk1 </w:t>
+      </w:r>
+    </w:p>
+    <w:p>
+      <w:pPr>
+        <w:ind w:left="1440" w:firstLine="720"/>
+      </w:pPr>
+      <w:r>
+        <w:t xml:space="preserve">/dev/harddisk2 </w:t>
+      </w:r>
+      <w:r>
+        <w:t>/dev/harddisk</w:t>
+      </w:r>
+      <w:r>
+        <w:t xml:space="preserve">3 </w:t>
+      </w:r>
+      <w:r>
+        <w:t xml:space="preserve">and press enter </w:t>
+      </w:r>
+    </w:p>
+    <w:p>
+      <w:pPr>
+        <w:pStyle w:val="ListParagraph"/>
+        <w:numPr>
+          <w:ilvl w:val="0"/>
+          <w:numId w:val="15"/>
+        </w:numPr>
+      </w:pPr>
+      <w:r>
+        <w:t>mke2fs -t ext4 -j /dev/md</w:t>
+      </w:r>
+      <w:r>
+        <w:t>5</w:t>
+      </w:r>
+    </w:p>
+    <w:p>
+      <w:pPr>
+        <w:pStyle w:val="ListParagraph"/>
+        <w:ind w:left="1800"/>
+      </w:pPr>
+      <w:r>
+        <w:t xml:space="preserve">above command will format the newly created RAID </w:t>
+      </w:r>
+      <w:r>
+        <w:t>5</w:t>
+      </w:r>
+    </w:p>
+    <w:p>
+      <w:pPr>
+        <w:pStyle w:val="ListParagraph"/>
+        <w:numPr>
+          <w:ilvl w:val="0"/>
+          <w:numId w:val="15"/>
+        </w:numPr>
+      </w:pPr>
+      <w:r>
+        <w:t>now we can mount the RAID 0 to Directory</w:t>
+      </w:r>
+    </w:p>
+    <w:p>
+      <w:pPr>
+        <w:pStyle w:val="ListParagraph"/>
+        <w:numPr>
+          <w:ilvl w:val="0"/>
+          <w:numId w:val="15"/>
+        </w:numPr>
+      </w:pPr>
+      <w:r>
+        <w:t>add to /</w:t>
+      </w:r>
+      <w:proofErr w:type="spellStart"/>
+      <w:r>
+        <w:t>etc</w:t>
+      </w:r>
+      <w:proofErr w:type="spellEnd"/>
+      <w:r>
+        <w:t>/</w:t>
+      </w:r>
+      <w:proofErr w:type="spellStart"/>
+      <w:r>
+        <w:t>fstab</w:t>
+      </w:r>
+      <w:proofErr w:type="spellEnd"/>
+      <w:r>
+        <w:t xml:space="preserve"> to make it parament</w:t>
+      </w:r>
+    </w:p>
+    <w:p>
+      <w:pPr>
+        <w:pStyle w:val="ListParagraph"/>
+        <w:numPr>
+          <w:ilvl w:val="0"/>
+          <w:numId w:val="15"/>
+        </w:numPr>
+      </w:pPr>
+      <w:proofErr w:type="spellStart"/>
+      <w:r>
+        <w:t>mdadm</w:t>
+      </w:r>
+      <w:proofErr w:type="spellEnd"/>
+      <w:r>
+        <w:t xml:space="preserve"> –detail /dev/md5</w:t>
+      </w:r>
+    </w:p>
+    <w:p>
+      <w:pPr>
+        <w:pStyle w:val="ListParagraph"/>
+        <w:ind w:left="1800"/>
+      </w:pPr>
+      <w:r>
+        <w:lastRenderedPageBreak/>
+        <w:t>above command will give detail of RAID 5</w:t>
+      </w:r>
+    </w:p>
+    <w:p>
+      <w:pPr>
+        <w:pStyle w:val="ListParagraph"/>
+        <w:numPr>
+          <w:ilvl w:val="0"/>
+          <w:numId w:val="15"/>
+        </w:numPr>
+      </w:pPr>
+      <w:proofErr w:type="spellStart"/>
+      <w:r>
+        <w:t>mdadm</w:t>
+      </w:r>
+      <w:proofErr w:type="spellEnd"/>
+      <w:r>
+        <w:t xml:space="preserve"> --detail –scan</w:t>
+      </w:r>
+    </w:p>
+    <w:p>
+      <w:pPr>
+        <w:pStyle w:val="ListParagraph"/>
+        <w:ind w:left="1800"/>
+      </w:pPr>
+      <w:r>
+        <w:t>above command will show all array configured on system</w:t>
+      </w:r>
+    </w:p>
+    <w:p>
+      <w:pPr>
+        <w:pStyle w:val="ListParagraph"/>
+        <w:numPr>
+          <w:ilvl w:val="0"/>
+          <w:numId w:val="15"/>
+        </w:numPr>
+      </w:pPr>
+      <w:proofErr w:type="spellStart"/>
+      <w:r>
+        <w:t>mdadm</w:t>
+      </w:r>
+      <w:proofErr w:type="spellEnd"/>
+      <w:r>
+        <w:t xml:space="preserve"> --detail –scan</w:t>
+      </w:r>
+      <w:r>
+        <w:t xml:space="preserve"> &gt;&gt; /</w:t>
+      </w:r>
+      <w:proofErr w:type="spellStart"/>
+      <w:r>
+        <w:t>etc</w:t>
+      </w:r>
+      <w:proofErr w:type="spellEnd"/>
+      <w:r>
+        <w:t>/</w:t>
+      </w:r>
+      <w:proofErr w:type="spellStart"/>
+      <w:r>
+        <w:t>mdadm.conf</w:t>
+      </w:r>
+      <w:proofErr w:type="spellEnd"/>
+    </w:p>
+    <w:p>
+      <w:pPr>
+        <w:pStyle w:val="ListParagraph"/>
+        <w:ind w:left="1800"/>
+      </w:pPr>
+      <w:r>
+        <w:t>above command will save RAID configuration and will not lost if system reboot</w:t>
+      </w:r>
+    </w:p>
+    <w:p>
+      <w:r>
+        <w:tab/>
+        <w:t xml:space="preserve">DEGRADING A </w:t>
+      </w:r>
+      <w:proofErr w:type="spellStart"/>
+      <w:r>
+        <w:t>Harddisk</w:t>
+      </w:r>
+      <w:proofErr w:type="spellEnd"/>
+      <w:r>
+        <w:t xml:space="preserve"> in array, removing the hard disk and add another hard disk </w:t>
+      </w:r>
+    </w:p>
+    <w:p>
+      <w:pPr>
+        <w:pStyle w:val="ListParagraph"/>
+        <w:numPr>
+          <w:ilvl w:val="0"/>
+          <w:numId w:val="16"/>
+        </w:numPr>
+      </w:pPr>
+      <w:proofErr w:type="spellStart"/>
+      <w:r>
+        <w:t>mdadm</w:t>
+      </w:r>
+      <w:proofErr w:type="spellEnd"/>
+      <w:r>
+        <w:t xml:space="preserve"> /dev/md1 -f /dev/</w:t>
+      </w:r>
+      <w:proofErr w:type="spellStart"/>
+      <w:r>
+        <w:t>partition_number</w:t>
+      </w:r>
+      <w:proofErr w:type="spellEnd"/>
+    </w:p>
+    <w:p>
+      <w:pPr>
+        <w:pStyle w:val="ListParagraph"/>
+        <w:numPr>
+          <w:ilvl w:val="0"/>
+          <w:numId w:val="16"/>
+        </w:numPr>
+      </w:pPr>
+      <w:proofErr w:type="spellStart"/>
+      <w:r>
+        <w:t>mdadm</w:t>
+      </w:r>
+      <w:proofErr w:type="spellEnd"/>
+      <w:r>
+        <w:t xml:space="preserve"> --detail </w:t>
+      </w:r>
+    </w:p>
+    <w:p>
+      <w:pPr>
+        <w:pStyle w:val="ListParagraph"/>
+        <w:numPr>
+          <w:ilvl w:val="0"/>
+          <w:numId w:val="16"/>
+        </w:numPr>
+      </w:pPr>
+      <w:proofErr w:type="spellStart"/>
+      <w:r>
+        <w:t>mdadm</w:t>
+      </w:r>
+      <w:proofErr w:type="spellEnd"/>
+      <w:r>
+        <w:t xml:space="preserve"> /dev/md1 -r /dev/</w:t>
+      </w:r>
+      <w:proofErr w:type="spellStart"/>
+      <w:r>
+        <w:t>partition_number</w:t>
+      </w:r>
+      <w:proofErr w:type="spellEnd"/>
+    </w:p>
+    <w:p>
+      <w:pPr>
+        <w:pStyle w:val="ListParagraph"/>
+        <w:numPr>
+          <w:ilvl w:val="0"/>
+          <w:numId w:val="16"/>
+        </w:numPr>
+      </w:pPr>
+      <w:proofErr w:type="spellStart"/>
+      <w:r>
+        <w:t>mdadm</w:t>
+      </w:r>
+      <w:proofErr w:type="spellEnd"/>
+      <w:r>
+        <w:t xml:space="preserve"> --manage /dev/md1 --add /dev/</w:t>
+      </w:r>
+      <w:proofErr w:type="spellStart"/>
+      <w:r>
+        <w:t>new_partition_number</w:t>
+      </w:r>
+      <w:proofErr w:type="spellEnd"/>
+    </w:p>
+    <w:p>
+      <w:pPr>
+        <w:pStyle w:val="ListParagraph"/>
+        <w:numPr>
+          <w:ilvl w:val="0"/>
+          <w:numId w:val="16"/>
+        </w:numPr>
+      </w:pPr>
+      <w:proofErr w:type="spellStart"/>
+      <w:r>
+        <w:t>mdadm</w:t>
+      </w:r>
+      <w:proofErr w:type="spellEnd"/>
+      <w:r>
+        <w:t xml:space="preserve"> --grow /dev/md1 --raid-device=3 --add /dev/</w:t>
+      </w:r>
+      <w:proofErr w:type="spellStart"/>
+      <w:r>
+        <w:t>new_partition</w:t>
+      </w:r>
+      <w:proofErr w:type="spellEnd"/>
+    </w:p>
+    <w:p>
+      <w:pPr>
+        <w:pStyle w:val="ListParagraph"/>
+        <w:ind w:left="1800"/>
+      </w:pPr>
+      <w:r>
+        <w:t>above command will add additional partition to array</w:t>
+      </w:r>
+    </w:p>
     <w:p>
       <w:pPr>
         <w:ind w:left="720"/>
@@ -1928,6 +2565,95 @@
     </w:lvl>
   </w:abstractNum>
   <w:abstractNum w:abstractNumId="3" w15:restartNumberingAfterBreak="0">
+    <w:nsid w:val="35D27575"/>
+    <w:multiLevelType w:val="hybridMultilevel"/>
+    <w:tmpl w:val="AC801DC2"/>
+    <w:lvl w:ilvl="0" w:tplc="35149C0A">
+      <w:start w:val="1"/>
+      <w:numFmt w:val="decimal"/>
+      <w:lvlText w:val="%1."/>
+      <w:lvlJc w:val="left"/>
+      <w:pPr>
+        <w:ind w:left="1800" w:hanging="360"/>
+      </w:pPr>
+      <w:rPr>
+        <w:rFonts w:hint="default"/>
+      </w:rPr>
+    </w:lvl>
+    <w:lvl w:ilvl="1" w:tplc="04090019" w:tentative="1">
+      <w:start w:val="1"/>
+      <w:numFmt w:val="lowerLetter"/>
+      <w:lvlText w:val="%2."/>
+      <w:lvlJc w:val="left"/>
+      <w:pPr>
+        <w:ind w:left="2520" w:hanging="360"/>
+      </w:pPr>
+    </w:lvl>
+    <w:lvl w:ilvl="2" w:tplc="0409001B" w:tentative="1">
+      <w:start w:val="1"/>
+      <w:numFmt w:val="lowerRoman"/>
+      <w:lvlText w:val="%3."/>
+      <w:lvlJc w:val="right"/>
+      <w:pPr>
+        <w:ind w:left="3240" w:hanging="180"/>
+      </w:pPr>
+    </w:lvl>
+    <w:lvl w:ilvl="3" w:tplc="0409000F" w:tentative="1">
+      <w:start w:val="1"/>
+      <w:numFmt w:val="decimal"/>
+      <w:lvlText w:val="%4."/>
+      <w:lvlJc w:val="left"/>
+      <w:pPr>
+        <w:ind w:left="3960" w:hanging="360"/>
+      </w:pPr>
+    </w:lvl>
+    <w:lvl w:ilvl="4" w:tplc="04090019" w:tentative="1">
+      <w:start w:val="1"/>
+      <w:numFmt w:val="lowerLetter"/>
+      <w:lvlText w:val="%5."/>
+      <w:lvlJc w:val="left"/>
+      <w:pPr>
+        <w:ind w:left="4680" w:hanging="360"/>
+      </w:pPr>
+    </w:lvl>
+    <w:lvl w:ilvl="5" w:tplc="0409001B" w:tentative="1">
+      <w:start w:val="1"/>
+      <w:numFmt w:val="lowerRoman"/>
+      <w:lvlText w:val="%6."/>
+      <w:lvlJc w:val="right"/>
+      <w:pPr>
+        <w:ind w:left="5400" w:hanging="180"/>
+      </w:pPr>
+    </w:lvl>
+    <w:lvl w:ilvl="6" w:tplc="0409000F" w:tentative="1">
+      <w:start w:val="1"/>
+      <w:numFmt w:val="decimal"/>
+      <w:lvlText w:val="%7."/>
+      <w:lvlJc w:val="left"/>
+      <w:pPr>
+        <w:ind w:left="6120" w:hanging="360"/>
+      </w:pPr>
+    </w:lvl>
+    <w:lvl w:ilvl="7" w:tplc="04090019" w:tentative="1">
+      <w:start w:val="1"/>
+      <w:numFmt w:val="lowerLetter"/>
+      <w:lvlText w:val="%8."/>
+      <w:lvlJc w:val="left"/>
+      <w:pPr>
+        <w:ind w:left="6840" w:hanging="360"/>
+      </w:pPr>
+    </w:lvl>
+    <w:lvl w:ilvl="8" w:tplc="0409001B" w:tentative="1">
+      <w:start w:val="1"/>
+      <w:numFmt w:val="lowerRoman"/>
+      <w:lvlText w:val="%9."/>
+      <w:lvlJc w:val="right"/>
+      <w:pPr>
+        <w:ind w:left="7560" w:hanging="180"/>
+      </w:pPr>
+    </w:lvl>
+  </w:abstractNum>
+  <w:abstractNum w:abstractNumId="4" w15:restartNumberingAfterBreak="0">
     <w:nsid w:val="3CEC77E2"/>
     <w:multiLevelType w:val="hybridMultilevel"/>
     <w:tmpl w:val="820EF856"/>
@@ -2016,7 +2742,7 @@
       </w:pPr>
     </w:lvl>
   </w:abstractNum>
-  <w:abstractNum w:abstractNumId="4" w15:restartNumberingAfterBreak="0">
+  <w:abstractNum w:abstractNumId="5" w15:restartNumberingAfterBreak="0">
     <w:nsid w:val="3F863EBB"/>
     <w:multiLevelType w:val="hybridMultilevel"/>
     <w:tmpl w:val="1AFEF204"/>
@@ -2105,7 +2831,7 @@
       </w:pPr>
     </w:lvl>
   </w:abstractNum>
-  <w:abstractNum w:abstractNumId="5" w15:restartNumberingAfterBreak="0">
+  <w:abstractNum w:abstractNumId="6" w15:restartNumberingAfterBreak="0">
     <w:nsid w:val="4A804660"/>
     <w:multiLevelType w:val="hybridMultilevel"/>
     <w:tmpl w:val="70D4EA3C"/>
@@ -2194,7 +2920,7 @@
       </w:pPr>
     </w:lvl>
   </w:abstractNum>
-  <w:abstractNum w:abstractNumId="6" w15:restartNumberingAfterBreak="0">
+  <w:abstractNum w:abstractNumId="7" w15:restartNumberingAfterBreak="0">
     <w:nsid w:val="4DCC6023"/>
     <w:multiLevelType w:val="hybridMultilevel"/>
     <w:tmpl w:val="7B0297C6"/>
@@ -2283,7 +3009,96 @@
       </w:pPr>
     </w:lvl>
   </w:abstractNum>
-  <w:abstractNum w:abstractNumId="7" w15:restartNumberingAfterBreak="0">
+  <w:abstractNum w:abstractNumId="8" w15:restartNumberingAfterBreak="0">
+    <w:nsid w:val="506D1F26"/>
+    <w:multiLevelType w:val="hybridMultilevel"/>
+    <w:tmpl w:val="943AFFC0"/>
+    <w:lvl w:ilvl="0" w:tplc="35149C0A">
+      <w:start w:val="1"/>
+      <w:numFmt w:val="decimal"/>
+      <w:lvlText w:val="%1."/>
+      <w:lvlJc w:val="left"/>
+      <w:pPr>
+        <w:ind w:left="1800" w:hanging="360"/>
+      </w:pPr>
+      <w:rPr>
+        <w:rFonts w:hint="default"/>
+      </w:rPr>
+    </w:lvl>
+    <w:lvl w:ilvl="1" w:tplc="04090019" w:tentative="1">
+      <w:start w:val="1"/>
+      <w:numFmt w:val="lowerLetter"/>
+      <w:lvlText w:val="%2."/>
+      <w:lvlJc w:val="left"/>
+      <w:pPr>
+        <w:ind w:left="2520" w:hanging="360"/>
+      </w:pPr>
+    </w:lvl>
+    <w:lvl w:ilvl="2" w:tplc="0409001B" w:tentative="1">
+      <w:start w:val="1"/>
+      <w:numFmt w:val="lowerRoman"/>
+      <w:lvlText w:val="%3."/>
+      <w:lvlJc w:val="right"/>
+      <w:pPr>
+        <w:ind w:left="3240" w:hanging="180"/>
+      </w:pPr>
+    </w:lvl>
+    <w:lvl w:ilvl="3" w:tplc="0409000F" w:tentative="1">
+      <w:start w:val="1"/>
+      <w:numFmt w:val="decimal"/>
+      <w:lvlText w:val="%4."/>
+      <w:lvlJc w:val="left"/>
+      <w:pPr>
+        <w:ind w:left="3960" w:hanging="360"/>
+      </w:pPr>
+    </w:lvl>
+    <w:lvl w:ilvl="4" w:tplc="04090019" w:tentative="1">
+      <w:start w:val="1"/>
+      <w:numFmt w:val="lowerLetter"/>
+      <w:lvlText w:val="%5."/>
+      <w:lvlJc w:val="left"/>
+      <w:pPr>
+        <w:ind w:left="4680" w:hanging="360"/>
+      </w:pPr>
+    </w:lvl>
+    <w:lvl w:ilvl="5" w:tplc="0409001B" w:tentative="1">
+      <w:start w:val="1"/>
+      <w:numFmt w:val="lowerRoman"/>
+      <w:lvlText w:val="%6."/>
+      <w:lvlJc w:val="right"/>
+      <w:pPr>
+        <w:ind w:left="5400" w:hanging="180"/>
+      </w:pPr>
+    </w:lvl>
+    <w:lvl w:ilvl="6" w:tplc="0409000F" w:tentative="1">
+      <w:start w:val="1"/>
+      <w:numFmt w:val="decimal"/>
+      <w:lvlText w:val="%7."/>
+      <w:lvlJc w:val="left"/>
+      <w:pPr>
+        <w:ind w:left="6120" w:hanging="360"/>
+      </w:pPr>
+    </w:lvl>
+    <w:lvl w:ilvl="7" w:tplc="04090019" w:tentative="1">
+      <w:start w:val="1"/>
+      <w:numFmt w:val="lowerLetter"/>
+      <w:lvlText w:val="%8."/>
+      <w:lvlJc w:val="left"/>
+      <w:pPr>
+        <w:ind w:left="6840" w:hanging="360"/>
+      </w:pPr>
+    </w:lvl>
+    <w:lvl w:ilvl="8" w:tplc="0409001B" w:tentative="1">
+      <w:start w:val="1"/>
+      <w:numFmt w:val="lowerRoman"/>
+      <w:lvlText w:val="%9."/>
+      <w:lvlJc w:val="right"/>
+      <w:pPr>
+        <w:ind w:left="7560" w:hanging="180"/>
+      </w:pPr>
+    </w:lvl>
+  </w:abstractNum>
+  <w:abstractNum w:abstractNumId="9" w15:restartNumberingAfterBreak="0">
     <w:nsid w:val="63D0659F"/>
     <w:multiLevelType w:val="hybridMultilevel"/>
     <w:tmpl w:val="66C045BC"/>
@@ -2372,7 +3187,7 @@
       </w:pPr>
     </w:lvl>
   </w:abstractNum>
-  <w:abstractNum w:abstractNumId="8" w15:restartNumberingAfterBreak="0">
+  <w:abstractNum w:abstractNumId="10" w15:restartNumberingAfterBreak="0">
     <w:nsid w:val="64DD3BF9"/>
     <w:multiLevelType w:val="hybridMultilevel"/>
     <w:tmpl w:val="16587BB0"/>
@@ -2461,7 +3276,96 @@
       </w:pPr>
     </w:lvl>
   </w:abstractNum>
-  <w:abstractNum w:abstractNumId="9" w15:restartNumberingAfterBreak="0">
+  <w:abstractNum w:abstractNumId="11" w15:restartNumberingAfterBreak="0">
+    <w:nsid w:val="717911E3"/>
+    <w:multiLevelType w:val="hybridMultilevel"/>
+    <w:tmpl w:val="943AFFC0"/>
+    <w:lvl w:ilvl="0" w:tplc="35149C0A">
+      <w:start w:val="1"/>
+      <w:numFmt w:val="decimal"/>
+      <w:lvlText w:val="%1."/>
+      <w:lvlJc w:val="left"/>
+      <w:pPr>
+        <w:ind w:left="1800" w:hanging="360"/>
+      </w:pPr>
+      <w:rPr>
+        <w:rFonts w:hint="default"/>
+      </w:rPr>
+    </w:lvl>
+    <w:lvl w:ilvl="1" w:tplc="04090019" w:tentative="1">
+      <w:start w:val="1"/>
+      <w:numFmt w:val="lowerLetter"/>
+      <w:lvlText w:val="%2."/>
+      <w:lvlJc w:val="left"/>
+      <w:pPr>
+        <w:ind w:left="2520" w:hanging="360"/>
+      </w:pPr>
+    </w:lvl>
+    <w:lvl w:ilvl="2" w:tplc="0409001B" w:tentative="1">
+      <w:start w:val="1"/>
+      <w:numFmt w:val="lowerRoman"/>
+      <w:lvlText w:val="%3."/>
+      <w:lvlJc w:val="right"/>
+      <w:pPr>
+        <w:ind w:left="3240" w:hanging="180"/>
+      </w:pPr>
+    </w:lvl>
+    <w:lvl w:ilvl="3" w:tplc="0409000F" w:tentative="1">
+      <w:start w:val="1"/>
+      <w:numFmt w:val="decimal"/>
+      <w:lvlText w:val="%4."/>
+      <w:lvlJc w:val="left"/>
+      <w:pPr>
+        <w:ind w:left="3960" w:hanging="360"/>
+      </w:pPr>
+    </w:lvl>
+    <w:lvl w:ilvl="4" w:tplc="04090019" w:tentative="1">
+      <w:start w:val="1"/>
+      <w:numFmt w:val="lowerLetter"/>
+      <w:lvlText w:val="%5."/>
+      <w:lvlJc w:val="left"/>
+      <w:pPr>
+        <w:ind w:left="4680" w:hanging="360"/>
+      </w:pPr>
+    </w:lvl>
+    <w:lvl w:ilvl="5" w:tplc="0409001B" w:tentative="1">
+      <w:start w:val="1"/>
+      <w:numFmt w:val="lowerRoman"/>
+      <w:lvlText w:val="%6."/>
+      <w:lvlJc w:val="right"/>
+      <w:pPr>
+        <w:ind w:left="5400" w:hanging="180"/>
+      </w:pPr>
+    </w:lvl>
+    <w:lvl w:ilvl="6" w:tplc="0409000F" w:tentative="1">
+      <w:start w:val="1"/>
+      <w:numFmt w:val="decimal"/>
+      <w:lvlText w:val="%7."/>
+      <w:lvlJc w:val="left"/>
+      <w:pPr>
+        <w:ind w:left="6120" w:hanging="360"/>
+      </w:pPr>
+    </w:lvl>
+    <w:lvl w:ilvl="7" w:tplc="04090019" w:tentative="1">
+      <w:start w:val="1"/>
+      <w:numFmt w:val="lowerLetter"/>
+      <w:lvlText w:val="%8."/>
+      <w:lvlJc w:val="left"/>
+      <w:pPr>
+        <w:ind w:left="6840" w:hanging="360"/>
+      </w:pPr>
+    </w:lvl>
+    <w:lvl w:ilvl="8" w:tplc="0409001B" w:tentative="1">
+      <w:start w:val="1"/>
+      <w:numFmt w:val="lowerRoman"/>
+      <w:lvlText w:val="%9."/>
+      <w:lvlJc w:val="right"/>
+      <w:pPr>
+        <w:ind w:left="7560" w:hanging="180"/>
+      </w:pPr>
+    </w:lvl>
+  </w:abstractNum>
+  <w:abstractNum w:abstractNumId="12" w15:restartNumberingAfterBreak="0">
     <w:nsid w:val="71F922F9"/>
     <w:multiLevelType w:val="hybridMultilevel"/>
     <w:tmpl w:val="2F0C5BAA"/>
@@ -2550,7 +3454,7 @@
       </w:pPr>
     </w:lvl>
   </w:abstractNum>
-  <w:abstractNum w:abstractNumId="10" w15:restartNumberingAfterBreak="0">
+  <w:abstractNum w:abstractNumId="13" w15:restartNumberingAfterBreak="0">
     <w:nsid w:val="72D05B0B"/>
     <w:multiLevelType w:val="hybridMultilevel"/>
     <w:tmpl w:val="84E6E914"/>
@@ -2639,11 +3543,100 @@
       </w:pPr>
     </w:lvl>
   </w:abstractNum>
-  <w:abstractNum w:abstractNumId="11" w15:restartNumberingAfterBreak="0">
+  <w:abstractNum w:abstractNumId="14" w15:restartNumberingAfterBreak="0">
     <w:nsid w:val="742E4C67"/>
     <w:multiLevelType w:val="hybridMultilevel"/>
     <w:tmpl w:val="B4B8AB20"/>
     <w:lvl w:ilvl="0" w:tplc="2E0A9F6E">
+      <w:start w:val="1"/>
+      <w:numFmt w:val="decimal"/>
+      <w:lvlText w:val="%1."/>
+      <w:lvlJc w:val="left"/>
+      <w:pPr>
+        <w:ind w:left="1800" w:hanging="360"/>
+      </w:pPr>
+      <w:rPr>
+        <w:rFonts w:hint="default"/>
+      </w:rPr>
+    </w:lvl>
+    <w:lvl w:ilvl="1" w:tplc="04090019" w:tentative="1">
+      <w:start w:val="1"/>
+      <w:numFmt w:val="lowerLetter"/>
+      <w:lvlText w:val="%2."/>
+      <w:lvlJc w:val="left"/>
+      <w:pPr>
+        <w:ind w:left="2520" w:hanging="360"/>
+      </w:pPr>
+    </w:lvl>
+    <w:lvl w:ilvl="2" w:tplc="0409001B" w:tentative="1">
+      <w:start w:val="1"/>
+      <w:numFmt w:val="lowerRoman"/>
+      <w:lvlText w:val="%3."/>
+      <w:lvlJc w:val="right"/>
+      <w:pPr>
+        <w:ind w:left="3240" w:hanging="180"/>
+      </w:pPr>
+    </w:lvl>
+    <w:lvl w:ilvl="3" w:tplc="0409000F" w:tentative="1">
+      <w:start w:val="1"/>
+      <w:numFmt w:val="decimal"/>
+      <w:lvlText w:val="%4."/>
+      <w:lvlJc w:val="left"/>
+      <w:pPr>
+        <w:ind w:left="3960" w:hanging="360"/>
+      </w:pPr>
+    </w:lvl>
+    <w:lvl w:ilvl="4" w:tplc="04090019" w:tentative="1">
+      <w:start w:val="1"/>
+      <w:numFmt w:val="lowerLetter"/>
+      <w:lvlText w:val="%5."/>
+      <w:lvlJc w:val="left"/>
+      <w:pPr>
+        <w:ind w:left="4680" w:hanging="360"/>
+      </w:pPr>
+    </w:lvl>
+    <w:lvl w:ilvl="5" w:tplc="0409001B" w:tentative="1">
+      <w:start w:val="1"/>
+      <w:numFmt w:val="lowerRoman"/>
+      <w:lvlText w:val="%6."/>
+      <w:lvlJc w:val="right"/>
+      <w:pPr>
+        <w:ind w:left="5400" w:hanging="180"/>
+      </w:pPr>
+    </w:lvl>
+    <w:lvl w:ilvl="6" w:tplc="0409000F" w:tentative="1">
+      <w:start w:val="1"/>
+      <w:numFmt w:val="decimal"/>
+      <w:lvlText w:val="%7."/>
+      <w:lvlJc w:val="left"/>
+      <w:pPr>
+        <w:ind w:left="6120" w:hanging="360"/>
+      </w:pPr>
+    </w:lvl>
+    <w:lvl w:ilvl="7" w:tplc="04090019" w:tentative="1">
+      <w:start w:val="1"/>
+      <w:numFmt w:val="lowerLetter"/>
+      <w:lvlText w:val="%8."/>
+      <w:lvlJc w:val="left"/>
+      <w:pPr>
+        <w:ind w:left="6840" w:hanging="360"/>
+      </w:pPr>
+    </w:lvl>
+    <w:lvl w:ilvl="8" w:tplc="0409001B" w:tentative="1">
+      <w:start w:val="1"/>
+      <w:numFmt w:val="lowerRoman"/>
+      <w:lvlText w:val="%9."/>
+      <w:lvlJc w:val="right"/>
+      <w:pPr>
+        <w:ind w:left="7560" w:hanging="180"/>
+      </w:pPr>
+    </w:lvl>
+  </w:abstractNum>
+  <w:abstractNum w:abstractNumId="15" w15:restartNumberingAfterBreak="0">
+    <w:nsid w:val="7F052B3D"/>
+    <w:multiLevelType w:val="hybridMultilevel"/>
+    <w:tmpl w:val="943AFFC0"/>
+    <w:lvl w:ilvl="0" w:tplc="35149C0A">
       <w:start w:val="1"/>
       <w:numFmt w:val="decimal"/>
       <w:lvlText w:val="%1."/>
@@ -2735,34 +3728,46 @@
     <w:abstractNumId w:val="0"/>
   </w:num>
   <w:num w:numId="3">
-    <w:abstractNumId w:val="3"/>
+    <w:abstractNumId w:val="4"/>
   </w:num>
   <w:num w:numId="4">
+    <w:abstractNumId w:val="13"/>
+  </w:num>
+  <w:num w:numId="5">
+    <w:abstractNumId w:val="14"/>
+  </w:num>
+  <w:num w:numId="6">
+    <w:abstractNumId w:val="9"/>
+  </w:num>
+  <w:num w:numId="7">
+    <w:abstractNumId w:val="5"/>
+  </w:num>
+  <w:num w:numId="8">
     <w:abstractNumId w:val="10"/>
   </w:num>
-  <w:num w:numId="5">
-    <w:abstractNumId w:val="11"/>
-  </w:num>
-  <w:num w:numId="6">
-    <w:abstractNumId w:val="7"/>
-  </w:num>
-  <w:num w:numId="7">
-    <w:abstractNumId w:val="4"/>
-  </w:num>
-  <w:num w:numId="8">
-    <w:abstractNumId w:val="8"/>
-  </w:num>
   <w:num w:numId="9">
-    <w:abstractNumId w:val="5"/>
+    <w:abstractNumId w:val="6"/>
   </w:num>
   <w:num w:numId="10">
-    <w:abstractNumId w:val="6"/>
+    <w:abstractNumId w:val="7"/>
   </w:num>
   <w:num w:numId="11">
     <w:abstractNumId w:val="2"/>
   </w:num>
   <w:num w:numId="12">
-    <w:abstractNumId w:val="9"/>
+    <w:abstractNumId w:val="12"/>
+  </w:num>
+  <w:num w:numId="13">
+    <w:abstractNumId w:val="11"/>
+  </w:num>
+  <w:num w:numId="14">
+    <w:abstractNumId w:val="15"/>
+  </w:num>
+  <w:num w:numId="15">
+    <w:abstractNumId w:val="8"/>
+  </w:num>
+  <w:num w:numId="16">
+    <w:abstractNumId w:val="3"/>
   </w:num>
 </w:numbering>
 </file>

</xml_diff>

<commit_message>
add more docker notes
</commit_message>
<xml_diff>
--- a/Linux Learning.docx
+++ b/Linux Learning.docx
@@ -1,6 +1,6 @@
 
 <file path=word/document.xml><?xml version="1.0" encoding="utf-8"?>
-<w:document xmlns:wpc="http://schemas.microsoft.com/office/word/2010/wordprocessingCanvas" xmlns:cx="http://schemas.microsoft.com/office/drawing/2014/chartex" xmlns:cx1="http://schemas.microsoft.com/office/drawing/2015/9/8/chartex" xmlns:cx2="http://schemas.microsoft.com/office/drawing/2015/10/21/chartex" xmlns:cx3="http://schemas.microsoft.com/office/drawing/2016/5/9/chartex" xmlns:cx4="http://schemas.microsoft.com/office/drawing/2016/5/10/chartex" xmlns:cx5="http://schemas.microsoft.com/office/drawing/2016/5/11/chartex" xmlns:cx6="http://schemas.microsoft.com/office/drawing/2016/5/12/chartex" xmlns:cx7="http://schemas.microsoft.com/office/drawing/2016/5/13/chartex" xmlns:cx8="http://schemas.microsoft.com/office/drawing/2016/5/14/chartex" xmlns:mc="http://schemas.openxmlformats.org/markup-compatibility/2006" xmlns:aink="http://schemas.microsoft.com/office/drawing/2016/ink" xmlns:am3d="http://schemas.microsoft.com/office/drawing/2017/model3d" xmlns:o="urn:schemas-microsoft-com:office:office" xmlns:r="http://schemas.openxmlformats.org/officeDocument/2006/relationships" xmlns:m="http://schemas.openxmlformats.org/officeDocument/2006/math" xmlns:v="urn:schemas-microsoft-com:vml" xmlns:wp14="http://schemas.microsoft.com/office/word/2010/wordprocessingDrawing" xmlns:wp="http://schemas.openxmlformats.org/drawingml/2006/wordprocessingDrawing" xmlns:w10="urn:schemas-microsoft-com:office:word" xmlns:w="http://schemas.openxmlformats.org/wordprocessingml/2006/main" xmlns:w14="http://schemas.microsoft.com/office/word/2010/wordml" xmlns:w15="http://schemas.microsoft.com/office/word/2012/wordml" xmlns:w16cid="http://schemas.microsoft.com/office/word/2016/wordml/cid" xmlns:w16se="http://schemas.microsoft.com/office/word/2015/wordml/symex" xmlns:wpg="http://schemas.microsoft.com/office/word/2010/wordprocessingGroup" xmlns:wpi="http://schemas.microsoft.com/office/word/2010/wordprocessingInk" xmlns:wne="http://schemas.microsoft.com/office/word/2006/wordml" xmlns:wps="http://schemas.microsoft.com/office/word/2010/wordprocessingShape" mc:Ignorable="w14 w15 w16se w16cid wp14">
+<w:document xmlns:wpc="http://schemas.microsoft.com/office/word/2010/wordprocessingCanvas" xmlns:cx="http://schemas.microsoft.com/office/drawing/2014/chartex" xmlns:cx1="http://schemas.microsoft.com/office/drawing/2015/9/8/chartex" xmlns:cx2="http://schemas.microsoft.com/office/drawing/2015/10/21/chartex" xmlns:cx3="http://schemas.microsoft.com/office/drawing/2016/5/9/chartex" xmlns:cx4="http://schemas.microsoft.com/office/drawing/2016/5/10/chartex" xmlns:cx5="http://schemas.microsoft.com/office/drawing/2016/5/11/chartex" xmlns:cx6="http://schemas.microsoft.com/office/drawing/2016/5/12/chartex" xmlns:cx7="http://schemas.microsoft.com/office/drawing/2016/5/13/chartex" xmlns:cx8="http://schemas.microsoft.com/office/drawing/2016/5/14/chartex" xmlns:mc="http://schemas.openxmlformats.org/markup-compatibility/2006" xmlns:aink="http://schemas.microsoft.com/office/drawing/2016/ink" xmlns:am3d="http://schemas.microsoft.com/office/drawing/2017/model3d" xmlns:o="urn:schemas-microsoft-com:office:office" xmlns:r="http://schemas.openxmlformats.org/officeDocument/2006/relationships" xmlns:m="http://schemas.openxmlformats.org/officeDocument/2006/math" xmlns:v="urn:schemas-microsoft-com:vml" xmlns:wp14="http://schemas.microsoft.com/office/word/2010/wordprocessingDrawing" xmlns:wp="http://schemas.openxmlformats.org/drawingml/2006/wordprocessingDrawing" xmlns:w10="urn:schemas-microsoft-com:office:word" xmlns:w="http://schemas.openxmlformats.org/wordprocessingml/2006/main" xmlns:w14="http://schemas.microsoft.com/office/word/2010/wordml" xmlns:w15="http://schemas.microsoft.com/office/word/2012/wordml" xmlns:w16cex="http://schemas.microsoft.com/office/word/2018/wordml/cex" xmlns:w16cid="http://schemas.microsoft.com/office/word/2016/wordml/cid" xmlns:w16="http://schemas.microsoft.com/office/word/2018/wordml" xmlns:w16se="http://schemas.microsoft.com/office/word/2015/wordml/symex" xmlns:wpg="http://schemas.microsoft.com/office/word/2010/wordprocessingGroup" xmlns:wpi="http://schemas.microsoft.com/office/word/2010/wordprocessingInk" xmlns:wne="http://schemas.microsoft.com/office/word/2006/wordml" xmlns:wps="http://schemas.microsoft.com/office/word/2010/wordprocessingShape" mc:Ignorable="w14 w15 w16se w16cid w16 w16cex wp14">
   <w:body>
     <w:p>
       <w:pPr>
@@ -69,29 +69,22 @@
     </w:p>
     <w:p>
       <w:pPr>
+        <w:ind w:firstLine="720"/>
+      </w:pPr>
+    </w:p>
+    <w:p>
+      <w:pPr>
+        <w:ind w:firstLine="720"/>
         <w:rPr>
           <w:b/>
           <w:bCs/>
-          <w:sz w:val="32"/>
-          <w:szCs w:val="32"/>
-        </w:rPr>
-      </w:pPr>
-    </w:p>
-    <w:p>
-      <w:pPr>
+        </w:rPr>
+      </w:pPr>
+      <w:r>
         <w:rPr>
           <w:b/>
           <w:bCs/>
         </w:rPr>
-      </w:pPr>
-      <w:r>
-        <w:tab/>
-      </w:r>
-      <w:r>
-        <w:rPr>
-          <w:b/>
-          <w:bCs/>
-        </w:rPr>
         <w:t>FILE SYSTEM HIRARCHY</w:t>
       </w:r>
     </w:p>
@@ -117,71 +110,84 @@
     <w:p>
       <w:r>
         <w:tab/>
+        <w:t>/etc</w:t>
+      </w:r>
+      <w:r>
+        <w:tab/>
+      </w:r>
+      <w:r>
+        <w:tab/>
+        <w:t>contain system and any application configuration</w:t>
+      </w:r>
+    </w:p>
+    <w:p>
+      <w:r>
+        <w:tab/>
+        <w:t>/var</w:t>
+      </w:r>
+      <w:r>
+        <w:tab/>
+      </w:r>
+      <w:r>
+        <w:tab/>
+        <w:t>contain log file and database files</w:t>
+      </w:r>
+    </w:p>
+    <w:p>
+      <w:r>
+        <w:tab/>
+        <w:t>/run</w:t>
+      </w:r>
+      <w:r>
+        <w:tab/>
+      </w:r>
+      <w:r>
+        <w:tab/>
+        <w:t>contain process for running OS</w:t>
+      </w:r>
+    </w:p>
+    <w:p>
+      <w:r>
+        <w:tab/>
+        <w:t>/home</w:t>
+      </w:r>
+      <w:r>
+        <w:tab/>
+      </w:r>
+      <w:r>
+        <w:tab/>
+        <w:t>contain each user directory</w:t>
+      </w:r>
+    </w:p>
+    <w:p>
+      <w:r>
+        <w:tab/>
+        <w:t>/bin</w:t>
+      </w:r>
+      <w:r>
+        <w:tab/>
+      </w:r>
+      <w:r>
+        <w:tab/>
+        <w:t>contain binary files</w:t>
+      </w:r>
+    </w:p>
+    <w:p>
+      <w:r>
+        <w:tab/>
         <w:t>/</w:t>
       </w:r>
       <w:proofErr w:type="spellStart"/>
       <w:r>
-        <w:t>etc</w:t>
-      </w:r>
-      <w:proofErr w:type="spellEnd"/>
-      <w:r>
-        <w:tab/>
-      </w:r>
-      <w:r>
-        <w:tab/>
-        <w:t>contain system and any application configuration</w:t>
-      </w:r>
-    </w:p>
-    <w:p>
-      <w:r>
-        <w:tab/>
-        <w:t>/var</w:t>
-      </w:r>
-      <w:r>
-        <w:tab/>
-      </w:r>
-      <w:r>
-        <w:tab/>
-        <w:t>contain log file and database files</w:t>
-      </w:r>
-    </w:p>
-    <w:p>
-      <w:r>
-        <w:tab/>
-        <w:t>/run</w:t>
-      </w:r>
-      <w:r>
-        <w:tab/>
-      </w:r>
-      <w:r>
-        <w:tab/>
-        <w:t>contain process for running OS</w:t>
-      </w:r>
-    </w:p>
-    <w:p>
-      <w:r>
-        <w:tab/>
-        <w:t>/home</w:t>
-      </w:r>
-      <w:r>
-        <w:tab/>
-      </w:r>
-      <w:r>
-        <w:tab/>
-        <w:t>contain each user directory</w:t>
-      </w:r>
-    </w:p>
-    <w:p>
-      <w:r>
-        <w:tab/>
-        <w:t>/bin</w:t>
-      </w:r>
-      <w:r>
-        <w:tab/>
-      </w:r>
-      <w:r>
-        <w:tab/>
-        <w:t>contain binary files</w:t>
+        <w:t>sbin</w:t>
+      </w:r>
+      <w:proofErr w:type="spellEnd"/>
+      <w:r>
+        <w:tab/>
+      </w:r>
+      <w:r>
+        <w:tab/>
+        <w:t>contain system binary</w:t>
       </w:r>
     </w:p>
     <w:p>
@@ -191,15 +197,18 @@
       </w:r>
       <w:proofErr w:type="spellStart"/>
       <w:r>
-        <w:t>sbin</w:t>
-      </w:r>
-      <w:proofErr w:type="spellEnd"/>
-      <w:r>
-        <w:tab/>
-      </w:r>
-      <w:r>
-        <w:tab/>
-        <w:t>contain system binary</w:t>
+        <w:t>usr</w:t>
+      </w:r>
+      <w:proofErr w:type="spellEnd"/>
+      <w:r>
+        <w:tab/>
+      </w:r>
+      <w:r>
+        <w:tab/>
+        <w:t>contain installed application and shared libraries</w:t>
+      </w:r>
+      <w:r>
+        <w:t xml:space="preserve"> / program file in window</w:t>
       </w:r>
     </w:p>
     <w:p>
@@ -209,27 +218,6 @@
       </w:r>
       <w:proofErr w:type="spellStart"/>
       <w:r>
-        <w:t>usr</w:t>
-      </w:r>
-      <w:proofErr w:type="spellEnd"/>
-      <w:r>
-        <w:tab/>
-      </w:r>
-      <w:r>
-        <w:tab/>
-        <w:t>contain installed application and shared libraries</w:t>
-      </w:r>
-      <w:r>
-        <w:t xml:space="preserve"> / program file in window</w:t>
-      </w:r>
-    </w:p>
-    <w:p>
-      <w:r>
-        <w:tab/>
-        <w:t>/</w:t>
-      </w:r>
-      <w:proofErr w:type="spellStart"/>
-      <w:r>
         <w:t>tmp</w:t>
       </w:r>
       <w:proofErr w:type="spellEnd"/>
@@ -300,13 +288,8 @@
       </w:r>
       <w:proofErr w:type="spellEnd"/>
       <w:r>
-        <w:t xml:space="preserve"> </w:t>
-      </w:r>
-      <w:proofErr w:type="spellStart"/>
-      <w:r>
-        <w:t>etc</w:t>
-      </w:r>
-      <w:proofErr w:type="spellEnd"/>
+        <w:t xml:space="preserve"> etc</w:t>
+      </w:r>
     </w:p>
     <w:p/>
     <w:p/>
@@ -2738,21 +2721,7 @@
         <w:rPr>
           <w:color w:val="FF0000"/>
         </w:rPr>
-        <w:t>/</w:t>
-      </w:r>
-      <w:proofErr w:type="spellStart"/>
-      <w:r>
-        <w:rPr>
-          <w:color w:val="FF0000"/>
-        </w:rPr>
-        <w:t>etc</w:t>
-      </w:r>
-      <w:proofErr w:type="spellEnd"/>
-      <w:r>
-        <w:rPr>
-          <w:color w:val="FF0000"/>
-        </w:rPr>
-        <w:t>/passwd</w:t>
+        <w:t>/etc/passwd</w:t>
       </w:r>
     </w:p>
     <w:p>
@@ -2794,21 +2763,7 @@
         <w:rPr>
           <w:color w:val="FF0000"/>
         </w:rPr>
-        <w:t>vi /</w:t>
-      </w:r>
-      <w:proofErr w:type="spellStart"/>
-      <w:r>
-        <w:rPr>
-          <w:color w:val="FF0000"/>
-        </w:rPr>
-        <w:t>etc</w:t>
-      </w:r>
-      <w:proofErr w:type="spellEnd"/>
-      <w:r>
-        <w:rPr>
-          <w:color w:val="FF0000"/>
-        </w:rPr>
-        <w:t>/</w:t>
+        <w:t>vi /etc/</w:t>
       </w:r>
       <w:proofErr w:type="spellStart"/>
       <w:r>
@@ -2974,15 +2929,7 @@
         </w:numPr>
       </w:pPr>
       <w:r>
-        <w:t>vi /</w:t>
-      </w:r>
-      <w:proofErr w:type="spellStart"/>
-      <w:r>
-        <w:t>etc</w:t>
-      </w:r>
-      <w:proofErr w:type="spellEnd"/>
-      <w:r>
-        <w:t>/group</w:t>
+        <w:t>vi /etc/group</w:t>
       </w:r>
     </w:p>
     <w:p>
@@ -4228,21 +4175,7 @@
         <w:rPr>
           <w:color w:val="FF0000"/>
         </w:rPr>
-        <w:t>grep bash /</w:t>
-      </w:r>
-      <w:proofErr w:type="spellStart"/>
-      <w:r>
-        <w:rPr>
-          <w:color w:val="FF0000"/>
-        </w:rPr>
-        <w:t>etc</w:t>
-      </w:r>
-      <w:proofErr w:type="spellEnd"/>
-      <w:r>
-        <w:rPr>
-          <w:color w:val="FF0000"/>
-        </w:rPr>
-        <w:t>/passwd</w:t>
+        <w:t>grep bash /etc/passwd</w:t>
       </w:r>
     </w:p>
     <w:p>
@@ -4280,14 +4213,12 @@
       <w:r>
         <w:t xml:space="preserve"> </w:t>
       </w:r>
-      <w:proofErr w:type="spellStart"/>
       <w:r>
         <w:rPr>
           <w:color w:val="FF0000"/>
         </w:rPr>
         <w:t>awk</w:t>
       </w:r>
-      <w:proofErr w:type="spellEnd"/>
       <w:r>
         <w:t xml:space="preserve"> command is also used for searching as well</w:t>
       </w:r>
@@ -4768,15 +4699,7 @@
         </w:numPr>
       </w:pPr>
       <w:r>
-        <w:t>open /</w:t>
-      </w:r>
-      <w:proofErr w:type="spellStart"/>
-      <w:r>
-        <w:t>etc</w:t>
-      </w:r>
-      <w:proofErr w:type="spellEnd"/>
-      <w:r>
-        <w:t>/</w:t>
+        <w:t>open /etc/</w:t>
       </w:r>
       <w:proofErr w:type="spellStart"/>
       <w:r>
@@ -5085,13 +5008,8 @@
           <w:numId w:val="41"/>
         </w:numPr>
       </w:pPr>
-      <w:proofErr w:type="spellStart"/>
-      <w:r>
-        <w:t>systemctl</w:t>
-      </w:r>
-      <w:proofErr w:type="spellEnd"/>
-      <w:r>
-        <w:t xml:space="preserve"> is the basic </w:t>
+      <w:r>
+        <w:t xml:space="preserve">systemctl is the basic </w:t>
       </w:r>
       <w:proofErr w:type="spellStart"/>
       <w:r>
@@ -5110,13 +5028,8 @@
           <w:numId w:val="41"/>
         </w:numPr>
       </w:pPr>
-      <w:proofErr w:type="spellStart"/>
-      <w:r>
-        <w:t>systemctl</w:t>
-      </w:r>
-      <w:proofErr w:type="spellEnd"/>
-      <w:r>
-        <w:t xml:space="preserve"> status </w:t>
+      <w:r>
+        <w:t xml:space="preserve">systemctl status </w:t>
       </w:r>
       <w:proofErr w:type="spellStart"/>
       <w:r>
@@ -5144,13 +5057,8 @@
           <w:numId w:val="41"/>
         </w:numPr>
       </w:pPr>
-      <w:proofErr w:type="spellStart"/>
-      <w:r>
-        <w:t>systemctl</w:t>
-      </w:r>
-      <w:proofErr w:type="spellEnd"/>
-      <w:r>
-        <w:t xml:space="preserve"> </w:t>
+      <w:r>
+        <w:t xml:space="preserve">systemctl </w:t>
       </w:r>
       <w:proofErr w:type="spellStart"/>
       <w:r>
@@ -5583,15 +5491,7 @@
       </w:r>
       <w:proofErr w:type="spellEnd"/>
       <w:r>
-        <w:t xml:space="preserve"> file located in </w:t>
-      </w:r>
-      <w:proofErr w:type="spellStart"/>
-      <w:r>
-        <w:t>etc</w:t>
-      </w:r>
-      <w:proofErr w:type="spellEnd"/>
-      <w:r>
-        <w:t xml:space="preserve"> directory</w:t>
+        <w:t xml:space="preserve"> file located in etc directory</w:t>
       </w:r>
     </w:p>
     <w:p>
@@ -5599,15 +5499,7 @@
         <w:ind w:left="1800"/>
       </w:pPr>
       <w:r>
-        <w:t>vim  /</w:t>
-      </w:r>
-      <w:proofErr w:type="spellStart"/>
-      <w:r>
-        <w:t>etc</w:t>
-      </w:r>
-      <w:proofErr w:type="spellEnd"/>
-      <w:r>
-        <w:t>/</w:t>
+        <w:t>vim  /etc/</w:t>
       </w:r>
       <w:proofErr w:type="spellStart"/>
       <w:r>
@@ -5766,11 +5658,648 @@
         </w:numPr>
       </w:pPr>
       <w:r>
-        <w:t>Now edit /</w:t>
-      </w:r>
-      <w:proofErr w:type="spellStart"/>
-      <w:r>
-        <w:t>etc</w:t>
+        <w:t>Now edit /etc/</w:t>
+      </w:r>
+      <w:proofErr w:type="spellStart"/>
+      <w:r>
+        <w:t>fstab</w:t>
+      </w:r>
+      <w:proofErr w:type="spellEnd"/>
+      <w:r>
+        <w:t xml:space="preserve"> and enter the partition information to make it </w:t>
+      </w:r>
+      <w:r>
+        <w:t>permanent</w:t>
+      </w:r>
+    </w:p>
+    <w:p>
+      <w:pPr>
+        <w:pStyle w:val="ListParagraph"/>
+        <w:numPr>
+          <w:ilvl w:val="0"/>
+          <w:numId w:val="2"/>
+        </w:numPr>
+      </w:pPr>
+      <w:r>
+        <w:t>Now run the below command to enable swap partition</w:t>
+      </w:r>
+    </w:p>
+    <w:p>
+      <w:pPr>
+        <w:pStyle w:val="ListParagraph"/>
+        <w:ind w:left="1800"/>
+      </w:pPr>
+      <w:proofErr w:type="spellStart"/>
+      <w:r>
+        <w:t>swapon</w:t>
+      </w:r>
+      <w:proofErr w:type="spellEnd"/>
+      <w:r>
+        <w:t xml:space="preserve"> -v /dev/sdc3</w:t>
+      </w:r>
+    </w:p>
+    <w:p>
+      <w:pPr>
+        <w:pStyle w:val="ListParagraph"/>
+        <w:numPr>
+          <w:ilvl w:val="0"/>
+          <w:numId w:val="2"/>
+        </w:numPr>
+      </w:pPr>
+      <w:proofErr w:type="spellStart"/>
+      <w:r>
+        <w:t>swapon</w:t>
+      </w:r>
+      <w:proofErr w:type="spellEnd"/>
+      <w:r>
+        <w:t xml:space="preserve"> -s</w:t>
+      </w:r>
+      <w:r>
+        <w:tab/>
+        <w:t>to show all the swap partition in system</w:t>
+      </w:r>
+    </w:p>
+    <w:p>
+      <w:pPr>
+        <w:pStyle w:val="ListParagraph"/>
+        <w:numPr>
+          <w:ilvl w:val="0"/>
+          <w:numId w:val="2"/>
+        </w:numPr>
+      </w:pPr>
+      <w:r>
+        <w:t>to remove the swap partition using below command</w:t>
+      </w:r>
+    </w:p>
+    <w:p>
+      <w:pPr>
+        <w:pStyle w:val="ListParagraph"/>
+        <w:ind w:left="1800"/>
+      </w:pPr>
+      <w:proofErr w:type="spellStart"/>
+      <w:r>
+        <w:t>swapoff</w:t>
+      </w:r>
+      <w:proofErr w:type="spellEnd"/>
+      <w:r>
+        <w:t xml:space="preserve"> /dev/sdc3</w:t>
+      </w:r>
+    </w:p>
+    <w:p>
+      <w:pPr>
+        <w:pStyle w:val="ListParagraph"/>
+        <w:ind w:left="1800"/>
+      </w:pPr>
+    </w:p>
+    <w:p>
+      <w:pPr>
+        <w:pStyle w:val="ListParagraph"/>
+        <w:ind w:left="1800"/>
+      </w:pPr>
+    </w:p>
+    <w:p>
+      <w:r>
+        <w:tab/>
+      </w:r>
+    </w:p>
+    <w:p>
+      <w:pPr>
+        <w:ind w:left="720"/>
+      </w:pPr>
+      <w:r>
+        <w:t xml:space="preserve">        CREATING SWAP USING FILE</w:t>
+      </w:r>
+    </w:p>
+    <w:p>
+      <w:pPr>
+        <w:pStyle w:val="ListParagraph"/>
+        <w:numPr>
+          <w:ilvl w:val="0"/>
+          <w:numId w:val="3"/>
+        </w:numPr>
+      </w:pPr>
+      <w:r>
+        <w:t>enter below command to create swap using file</w:t>
+      </w:r>
+    </w:p>
+    <w:p>
+      <w:pPr>
+        <w:pStyle w:val="ListParagraph"/>
+        <w:ind w:left="1800"/>
+      </w:pPr>
+      <w:r>
+        <w:t xml:space="preserve">dd if=/dev/zero </w:t>
+      </w:r>
+      <w:r>
+        <w:t xml:space="preserve"> of=/swap1G  bs=1024 count=1048576</w:t>
+      </w:r>
+    </w:p>
+    <w:p>
+      <w:pPr>
+        <w:pStyle w:val="ListParagraph"/>
+        <w:ind w:left="1800"/>
+      </w:pPr>
+      <w:r>
+        <w:t xml:space="preserve">above command will create a file with name swap1G at / level of 1GB size </w:t>
+      </w:r>
+    </w:p>
+    <w:p>
+      <w:pPr>
+        <w:pStyle w:val="ListParagraph"/>
+        <w:numPr>
+          <w:ilvl w:val="0"/>
+          <w:numId w:val="3"/>
+        </w:numPr>
+      </w:pPr>
+      <w:r>
+        <w:t>enable swap on above file using below command</w:t>
+      </w:r>
+    </w:p>
+    <w:p>
+      <w:pPr>
+        <w:pStyle w:val="ListParagraph"/>
+        <w:ind w:left="1800"/>
+      </w:pPr>
+      <w:proofErr w:type="spellStart"/>
+      <w:r>
+        <w:t>mkswap</w:t>
+      </w:r>
+      <w:proofErr w:type="spellEnd"/>
+      <w:r>
+        <w:t xml:space="preserve"> /swap1G</w:t>
+      </w:r>
+    </w:p>
+    <w:p>
+      <w:pPr>
+        <w:pStyle w:val="ListParagraph"/>
+        <w:ind w:left="1800"/>
+      </w:pPr>
+      <w:proofErr w:type="spellStart"/>
+      <w:r>
+        <w:t>swapon</w:t>
+      </w:r>
+      <w:proofErr w:type="spellEnd"/>
+      <w:r>
+        <w:t xml:space="preserve"> -v /swap1G</w:t>
+      </w:r>
+    </w:p>
+    <w:p>
+      <w:pPr>
+        <w:pStyle w:val="ListParagraph"/>
+        <w:numPr>
+          <w:ilvl w:val="0"/>
+          <w:numId w:val="3"/>
+        </w:numPr>
+      </w:pPr>
+      <w:r>
+        <w:t>edit the /etc/</w:t>
+      </w:r>
+      <w:proofErr w:type="spellStart"/>
+      <w:r>
+        <w:t>fstab</w:t>
+      </w:r>
+      <w:proofErr w:type="spellEnd"/>
+      <w:r>
+        <w:t xml:space="preserve"> file to make it permanent</w:t>
+      </w:r>
+    </w:p>
+    <w:p>
+      <w:pPr>
+        <w:pStyle w:val="ListParagraph"/>
+        <w:ind w:left="1800"/>
+      </w:pPr>
+    </w:p>
+    <w:p>
+      <w:r>
+        <w:tab/>
+      </w:r>
+      <w:r>
+        <w:tab/>
+      </w:r>
+    </w:p>
+    <w:p>
+      <w:r>
+        <w:t>LOGICAL DISK MANAGEMENT</w:t>
+      </w:r>
+    </w:p>
+    <w:p>
+      <w:r>
+        <w:tab/>
+        <w:t xml:space="preserve">Using LVM we can join two partition from two different hard disk in to one logical </w:t>
+      </w:r>
+    </w:p>
+    <w:p>
+      <w:pPr>
+        <w:ind w:firstLine="720"/>
+      </w:pPr>
+      <w:r>
+        <w:t xml:space="preserve">volume </w:t>
+      </w:r>
+    </w:p>
+    <w:p>
+      <w:pPr>
+        <w:ind w:firstLine="720"/>
+      </w:pPr>
+      <w:r>
+        <w:t>Step No. 1</w:t>
+      </w:r>
+      <w:r>
+        <w:tab/>
+        <w:t>create partition on first hard disk</w:t>
+      </w:r>
+    </w:p>
+    <w:p>
+      <w:pPr>
+        <w:ind w:firstLine="720"/>
+      </w:pPr>
+    </w:p>
+    <w:p>
+      <w:pPr>
+        <w:pStyle w:val="ListParagraph"/>
+        <w:numPr>
+          <w:ilvl w:val="0"/>
+          <w:numId w:val="4"/>
+        </w:numPr>
+      </w:pPr>
+      <w:r>
+        <w:t>run the command parted -l</w:t>
+      </w:r>
+    </w:p>
+    <w:p>
+      <w:pPr>
+        <w:pStyle w:val="ListParagraph"/>
+        <w:ind w:left="1800"/>
+      </w:pPr>
+      <w:r>
+        <w:t xml:space="preserve">above command will give information about </w:t>
+      </w:r>
+      <w:proofErr w:type="spellStart"/>
+      <w:r>
+        <w:t>harddisk</w:t>
+      </w:r>
+      <w:proofErr w:type="spellEnd"/>
+      <w:r>
+        <w:t xml:space="preserve"> and partitions</w:t>
+      </w:r>
+    </w:p>
+    <w:p>
+      <w:pPr>
+        <w:pStyle w:val="ListParagraph"/>
+        <w:numPr>
+          <w:ilvl w:val="0"/>
+          <w:numId w:val="4"/>
+        </w:numPr>
+      </w:pPr>
+      <w:r>
+        <w:t>parted /dev/</w:t>
+      </w:r>
+      <w:proofErr w:type="spellStart"/>
+      <w:r>
+        <w:t>sdd</w:t>
+      </w:r>
+      <w:proofErr w:type="spellEnd"/>
+      <w:r>
+        <w:t xml:space="preserve"> </w:t>
+      </w:r>
+      <w:r>
+        <w:sym w:font="Wingdings" w:char="F0E0"/>
+      </w:r>
+      <w:r>
+        <w:t xml:space="preserve"> </w:t>
+      </w:r>
+      <w:proofErr w:type="spellStart"/>
+      <w:r>
+        <w:t>mklabel</w:t>
+      </w:r>
+      <w:proofErr w:type="spellEnd"/>
+      <w:r>
+        <w:t xml:space="preserve"> </w:t>
+      </w:r>
+      <w:proofErr w:type="spellStart"/>
+      <w:r>
+        <w:t>msdos</w:t>
+      </w:r>
+      <w:proofErr w:type="spellEnd"/>
+      <w:r>
+        <w:t xml:space="preserve"> </w:t>
+      </w:r>
+      <w:r>
+        <w:sym w:font="Wingdings" w:char="F0E0"/>
+      </w:r>
+      <w:r>
+        <w:t xml:space="preserve"> q</w:t>
+      </w:r>
+    </w:p>
+    <w:p>
+      <w:pPr>
+        <w:pStyle w:val="ListParagraph"/>
+        <w:ind w:left="1800"/>
+      </w:pPr>
+      <w:r>
+        <w:t>above command will give label to hard disk no. 3</w:t>
+      </w:r>
+    </w:p>
+    <w:p>
+      <w:pPr>
+        <w:pStyle w:val="ListParagraph"/>
+        <w:numPr>
+          <w:ilvl w:val="0"/>
+          <w:numId w:val="4"/>
+        </w:numPr>
+      </w:pPr>
+      <w:r>
+        <w:t xml:space="preserve">to create </w:t>
+      </w:r>
+      <w:proofErr w:type="spellStart"/>
+      <w:r>
+        <w:t>partion</w:t>
+      </w:r>
+      <w:proofErr w:type="spellEnd"/>
+      <w:r>
+        <w:t xml:space="preserve"> in hard disk issue parted /dev/</w:t>
+      </w:r>
+      <w:proofErr w:type="spellStart"/>
+      <w:r>
+        <w:t>sdd</w:t>
+      </w:r>
+      <w:proofErr w:type="spellEnd"/>
+      <w:r>
+        <w:t xml:space="preserve"> </w:t>
+      </w:r>
+      <w:r>
+        <w:sym w:font="Wingdings" w:char="F0E0"/>
+      </w:r>
+      <w:r>
+        <w:t xml:space="preserve"> p </w:t>
+      </w:r>
+    </w:p>
+    <w:p>
+      <w:pPr>
+        <w:pStyle w:val="ListParagraph"/>
+        <w:ind w:left="1800"/>
+      </w:pPr>
+      <w:proofErr w:type="spellStart"/>
+      <w:r>
+        <w:t>mkpart</w:t>
+      </w:r>
+      <w:proofErr w:type="spellEnd"/>
+      <w:r>
+        <w:t xml:space="preserve"> primary start finish press enter</w:t>
+      </w:r>
+    </w:p>
+    <w:p>
+      <w:pPr>
+        <w:pStyle w:val="ListParagraph"/>
+        <w:numPr>
+          <w:ilvl w:val="0"/>
+          <w:numId w:val="4"/>
+        </w:numPr>
+      </w:pPr>
+      <w:r>
+        <w:t xml:space="preserve">set </w:t>
+      </w:r>
+      <w:proofErr w:type="spellStart"/>
+      <w:r>
+        <w:t>partition_number</w:t>
+      </w:r>
+      <w:proofErr w:type="spellEnd"/>
+      <w:r>
+        <w:t xml:space="preserve"> </w:t>
+      </w:r>
+      <w:proofErr w:type="spellStart"/>
+      <w:r>
+        <w:t>lvm</w:t>
+      </w:r>
+      <w:proofErr w:type="spellEnd"/>
+      <w:r>
+        <w:t xml:space="preserve"> on</w:t>
+      </w:r>
+    </w:p>
+    <w:p>
+      <w:pPr>
+        <w:ind w:firstLine="720"/>
+      </w:pPr>
+      <w:r>
+        <w:t>Step No. 2</w:t>
+      </w:r>
+      <w:r>
+        <w:tab/>
+        <w:t>create partition on second hard disk</w:t>
+      </w:r>
+    </w:p>
+    <w:p>
+      <w:pPr>
+        <w:ind w:firstLine="720"/>
+      </w:pPr>
+      <w:r>
+        <w:tab/>
+        <w:t>Same step as above</w:t>
+      </w:r>
+    </w:p>
+    <w:p>
+      <w:pPr>
+        <w:ind w:firstLine="720"/>
+      </w:pPr>
+      <w:r>
+        <w:t xml:space="preserve">Step No. 3  </w:t>
+      </w:r>
+      <w:r>
+        <w:tab/>
+        <w:t>create physical volume partition</w:t>
+      </w:r>
+    </w:p>
+    <w:p>
+      <w:pPr>
+        <w:pStyle w:val="ListParagraph"/>
+        <w:numPr>
+          <w:ilvl w:val="0"/>
+          <w:numId w:val="5"/>
+        </w:numPr>
+      </w:pPr>
+      <w:proofErr w:type="spellStart"/>
+      <w:r>
+        <w:t>pvcreate</w:t>
+      </w:r>
+      <w:proofErr w:type="spellEnd"/>
+      <w:r>
+        <w:t xml:space="preserve"> /dev/</w:t>
+      </w:r>
+      <w:proofErr w:type="spellStart"/>
+      <w:r>
+        <w:t>first_partition</w:t>
+      </w:r>
+      <w:proofErr w:type="spellEnd"/>
+      <w:r>
+        <w:t xml:space="preserve">  /dev/</w:t>
+      </w:r>
+      <w:proofErr w:type="spellStart"/>
+      <w:r>
+        <w:t>second_partition</w:t>
+      </w:r>
+      <w:proofErr w:type="spellEnd"/>
+      <w:r>
+        <w:t xml:space="preserve">  </w:t>
+      </w:r>
+      <w:r>
+        <w:t>and press enter</w:t>
+      </w:r>
+    </w:p>
+    <w:p>
+      <w:pPr>
+        <w:pStyle w:val="ListParagraph"/>
+        <w:numPr>
+          <w:ilvl w:val="0"/>
+          <w:numId w:val="5"/>
+        </w:numPr>
+      </w:pPr>
+      <w:proofErr w:type="spellStart"/>
+      <w:r>
+        <w:t>pvdisplay</w:t>
+      </w:r>
+      <w:proofErr w:type="spellEnd"/>
+      <w:r>
+        <w:t xml:space="preserve"> command will physical volume partition</w:t>
+      </w:r>
+    </w:p>
+    <w:p>
+      <w:pPr>
+        <w:ind w:left="720"/>
+      </w:pPr>
+      <w:r>
+        <w:t>Step No. 4</w:t>
+      </w:r>
+      <w:r>
+        <w:tab/>
+        <w:t>create volume group and add these partition in it</w:t>
+      </w:r>
+    </w:p>
+    <w:p>
+      <w:pPr>
+        <w:pStyle w:val="ListParagraph"/>
+        <w:numPr>
+          <w:ilvl w:val="0"/>
+          <w:numId w:val="6"/>
+        </w:numPr>
+      </w:pPr>
+      <w:proofErr w:type="spellStart"/>
+      <w:r>
+        <w:t>vgcreate</w:t>
+      </w:r>
+      <w:proofErr w:type="spellEnd"/>
+      <w:r>
+        <w:t xml:space="preserve"> </w:t>
+      </w:r>
+      <w:proofErr w:type="spellStart"/>
+      <w:r>
+        <w:t>vol_group_name</w:t>
+      </w:r>
+      <w:proofErr w:type="spellEnd"/>
+      <w:r>
+        <w:t xml:space="preserve"> /dev/partition_1  /dev/partition_2</w:t>
+      </w:r>
+    </w:p>
+    <w:p>
+      <w:pPr>
+        <w:pStyle w:val="ListParagraph"/>
+        <w:numPr>
+          <w:ilvl w:val="0"/>
+          <w:numId w:val="6"/>
+        </w:numPr>
+      </w:pPr>
+      <w:proofErr w:type="spellStart"/>
+      <w:r>
+        <w:t>vgdispaly</w:t>
+      </w:r>
+      <w:proofErr w:type="spellEnd"/>
+    </w:p>
+    <w:p>
+      <w:pPr>
+        <w:ind w:left="720"/>
+      </w:pPr>
+      <w:r>
+        <w:t>Step No. 5</w:t>
+      </w:r>
+      <w:r>
+        <w:tab/>
+        <w:t>create logical volume inside logical Volume Group</w:t>
+      </w:r>
+    </w:p>
+    <w:p>
+      <w:pPr>
+        <w:pStyle w:val="ListParagraph"/>
+        <w:numPr>
+          <w:ilvl w:val="0"/>
+          <w:numId w:val="7"/>
+        </w:numPr>
+      </w:pPr>
+      <w:proofErr w:type="spellStart"/>
+      <w:r>
+        <w:t>lvcreate</w:t>
+      </w:r>
+      <w:proofErr w:type="spellEnd"/>
+      <w:r>
+        <w:t xml:space="preserve"> -L </w:t>
+      </w:r>
+      <w:r>
+        <w:t xml:space="preserve">8GB -n </w:t>
+      </w:r>
+      <w:proofErr w:type="spellStart"/>
+      <w:r>
+        <w:t>logical_vol_name</w:t>
+      </w:r>
+      <w:proofErr w:type="spellEnd"/>
+      <w:r>
+        <w:t xml:space="preserve"> </w:t>
+      </w:r>
+      <w:r>
+        <w:t xml:space="preserve"> </w:t>
+      </w:r>
+      <w:proofErr w:type="spellStart"/>
+      <w:r>
+        <w:t>vol_group_name</w:t>
+      </w:r>
+      <w:proofErr w:type="spellEnd"/>
+    </w:p>
+    <w:p>
+      <w:pPr>
+        <w:pStyle w:val="ListParagraph"/>
+        <w:numPr>
+          <w:ilvl w:val="0"/>
+          <w:numId w:val="7"/>
+        </w:numPr>
+      </w:pPr>
+      <w:proofErr w:type="spellStart"/>
+      <w:r>
+        <w:t>lvdisplay</w:t>
+      </w:r>
+      <w:proofErr w:type="spellEnd"/>
+    </w:p>
+    <w:p>
+      <w:pPr>
+        <w:ind w:left="720"/>
+      </w:pPr>
+      <w:r>
+        <w:t>Step No. 6</w:t>
+      </w:r>
+      <w:r>
+        <w:tab/>
+        <w:t>format the logical volume create at step 5</w:t>
+      </w:r>
+    </w:p>
+    <w:p>
+      <w:pPr>
+        <w:pStyle w:val="ListParagraph"/>
+        <w:numPr>
+          <w:ilvl w:val="0"/>
+          <w:numId w:val="8"/>
+        </w:numPr>
+      </w:pPr>
+      <w:r>
+        <w:t>mke2fs -t ext4 -j  /dev/</w:t>
+      </w:r>
+      <w:proofErr w:type="spellStart"/>
+      <w:r>
+        <w:t>volume_group</w:t>
       </w:r>
       <w:proofErr w:type="spellEnd"/>
       <w:r>
@@ -5778,104 +6307,28 @@
       </w:r>
       <w:proofErr w:type="spellStart"/>
       <w:r>
-        <w:t>fstab</w:t>
-      </w:r>
-      <w:proofErr w:type="spellEnd"/>
-      <w:r>
-        <w:t xml:space="preserve"> and enter the partition information to make it </w:t>
-      </w:r>
-      <w:r>
-        <w:t>permanent</w:t>
-      </w:r>
-    </w:p>
-    <w:p>
-      <w:pPr>
-        <w:pStyle w:val="ListParagraph"/>
-        <w:numPr>
-          <w:ilvl w:val="0"/>
-          <w:numId w:val="2"/>
-        </w:numPr>
-      </w:pPr>
-      <w:r>
-        <w:t>Now run the below command to enable swap partition</w:t>
-      </w:r>
-    </w:p>
-    <w:p>
-      <w:pPr>
-        <w:pStyle w:val="ListParagraph"/>
-        <w:ind w:left="1800"/>
-      </w:pPr>
-      <w:proofErr w:type="spellStart"/>
-      <w:r>
-        <w:t>swapon</w:t>
-      </w:r>
-      <w:proofErr w:type="spellEnd"/>
-      <w:r>
-        <w:t xml:space="preserve"> -v /dev/sdc3</w:t>
-      </w:r>
-    </w:p>
-    <w:p>
-      <w:pPr>
-        <w:pStyle w:val="ListParagraph"/>
-        <w:numPr>
-          <w:ilvl w:val="0"/>
-          <w:numId w:val="2"/>
-        </w:numPr>
-      </w:pPr>
-      <w:proofErr w:type="spellStart"/>
-      <w:r>
-        <w:t>swapon</w:t>
-      </w:r>
-      <w:proofErr w:type="spellEnd"/>
-      <w:r>
-        <w:t xml:space="preserve"> -s</w:t>
-      </w:r>
-      <w:r>
-        <w:tab/>
-        <w:t>to show all the swap partition in system</w:t>
-      </w:r>
-    </w:p>
-    <w:p>
-      <w:pPr>
-        <w:pStyle w:val="ListParagraph"/>
-        <w:numPr>
-          <w:ilvl w:val="0"/>
-          <w:numId w:val="2"/>
-        </w:numPr>
-      </w:pPr>
-      <w:r>
-        <w:t>to remove the swap partition using below command</w:t>
-      </w:r>
-    </w:p>
-    <w:p>
-      <w:pPr>
-        <w:pStyle w:val="ListParagraph"/>
-        <w:ind w:left="1800"/>
-      </w:pPr>
-      <w:proofErr w:type="spellStart"/>
-      <w:r>
-        <w:t>swapoff</w:t>
-      </w:r>
-      <w:proofErr w:type="spellEnd"/>
-      <w:r>
-        <w:t xml:space="preserve"> /dev/sdc3</w:t>
-      </w:r>
-    </w:p>
-    <w:p>
-      <w:pPr>
-        <w:pStyle w:val="ListParagraph"/>
-        <w:ind w:left="1800"/>
-      </w:pPr>
-    </w:p>
-    <w:p>
-      <w:pPr>
-        <w:pStyle w:val="ListParagraph"/>
-        <w:ind w:left="1800"/>
-      </w:pPr>
-    </w:p>
-    <w:p>
-      <w:r>
-        <w:tab/>
+        <w:t>logical_volume</w:t>
+      </w:r>
+      <w:proofErr w:type="spellEnd"/>
+    </w:p>
+    <w:p>
+      <w:pPr>
+        <w:pStyle w:val="ListParagraph"/>
+        <w:numPr>
+          <w:ilvl w:val="0"/>
+          <w:numId w:val="8"/>
+        </w:numPr>
+      </w:pPr>
+      <w:r>
+        <w:t xml:space="preserve">get path from </w:t>
+      </w:r>
+      <w:proofErr w:type="spellStart"/>
+      <w:r>
+        <w:t>fdisk</w:t>
+      </w:r>
+      <w:proofErr w:type="spellEnd"/>
+      <w:r>
+        <w:t xml:space="preserve"> command</w:t>
       </w:r>
     </w:p>
     <w:p>
@@ -5883,96 +6336,35 @@
         <w:ind w:left="720"/>
       </w:pPr>
       <w:r>
-        <w:t xml:space="preserve">        CREATING SWAP USING FILE</w:t>
-      </w:r>
-    </w:p>
-    <w:p>
-      <w:pPr>
-        <w:pStyle w:val="ListParagraph"/>
-        <w:numPr>
-          <w:ilvl w:val="0"/>
-          <w:numId w:val="3"/>
-        </w:numPr>
-      </w:pPr>
-      <w:r>
-        <w:t>enter below command to create swap using file</w:t>
-      </w:r>
-    </w:p>
-    <w:p>
-      <w:pPr>
-        <w:pStyle w:val="ListParagraph"/>
-        <w:ind w:left="1800"/>
-      </w:pPr>
-      <w:r>
-        <w:t xml:space="preserve">dd if=/dev/zero </w:t>
-      </w:r>
-      <w:r>
-        <w:t xml:space="preserve"> of=/swap1G  bs=1024 count=1048576</w:t>
-      </w:r>
-    </w:p>
-    <w:p>
-      <w:pPr>
-        <w:pStyle w:val="ListParagraph"/>
-        <w:ind w:left="1800"/>
-      </w:pPr>
-      <w:r>
-        <w:t xml:space="preserve">above command will create a file with name swap1G at / level of 1GB size </w:t>
-      </w:r>
-    </w:p>
-    <w:p>
-      <w:pPr>
-        <w:pStyle w:val="ListParagraph"/>
-        <w:numPr>
-          <w:ilvl w:val="0"/>
-          <w:numId w:val="3"/>
-        </w:numPr>
-      </w:pPr>
-      <w:r>
-        <w:t>enable swap on above file using below command</w:t>
-      </w:r>
-    </w:p>
-    <w:p>
-      <w:pPr>
-        <w:pStyle w:val="ListParagraph"/>
-        <w:ind w:left="1800"/>
-      </w:pPr>
-      <w:proofErr w:type="spellStart"/>
-      <w:r>
-        <w:t>mkswap</w:t>
-      </w:r>
-      <w:proofErr w:type="spellEnd"/>
-      <w:r>
-        <w:t xml:space="preserve"> /swap1G</w:t>
-      </w:r>
-    </w:p>
-    <w:p>
-      <w:pPr>
-        <w:pStyle w:val="ListParagraph"/>
-        <w:ind w:left="1800"/>
-      </w:pPr>
-      <w:proofErr w:type="spellStart"/>
-      <w:r>
-        <w:t>swapon</w:t>
-      </w:r>
-      <w:proofErr w:type="spellEnd"/>
-      <w:r>
-        <w:t xml:space="preserve"> -v /swap1G</w:t>
-      </w:r>
-    </w:p>
-    <w:p>
-      <w:pPr>
-        <w:pStyle w:val="ListParagraph"/>
-        <w:numPr>
-          <w:ilvl w:val="0"/>
-          <w:numId w:val="3"/>
-        </w:numPr>
-      </w:pPr>
-      <w:r>
-        <w:t>edit the /</w:t>
-      </w:r>
-      <w:proofErr w:type="spellStart"/>
-      <w:r>
-        <w:t>etc</w:t>
+        <w:t>Step No. 7</w:t>
+      </w:r>
+    </w:p>
+    <w:p>
+      <w:pPr>
+        <w:pStyle w:val="ListParagraph"/>
+        <w:numPr>
+          <w:ilvl w:val="0"/>
+          <w:numId w:val="9"/>
+        </w:numPr>
+      </w:pPr>
+      <w:r>
+        <w:t>mount the logical volume to directory</w:t>
+      </w:r>
+    </w:p>
+    <w:p>
+      <w:pPr>
+        <w:pStyle w:val="ListParagraph"/>
+        <w:numPr>
+          <w:ilvl w:val="0"/>
+          <w:numId w:val="9"/>
+        </w:numPr>
+      </w:pPr>
+      <w:r>
+        <w:t>mount /dev/</w:t>
+      </w:r>
+      <w:proofErr w:type="spellStart"/>
+      <w:r>
+        <w:t>volume_group</w:t>
       </w:r>
       <w:proofErr w:type="spellEnd"/>
       <w:r>
@@ -5980,487 +6372,11 @@
       </w:r>
       <w:proofErr w:type="spellStart"/>
       <w:r>
-        <w:t>fstab</w:t>
-      </w:r>
-      <w:proofErr w:type="spellEnd"/>
-      <w:r>
-        <w:t xml:space="preserve"> file to make it permanent</w:t>
-      </w:r>
-    </w:p>
-    <w:p>
-      <w:pPr>
-        <w:pStyle w:val="ListParagraph"/>
-        <w:ind w:left="1800"/>
-      </w:pPr>
-    </w:p>
-    <w:p>
-      <w:r>
-        <w:tab/>
-      </w:r>
-      <w:r>
-        <w:tab/>
-      </w:r>
-    </w:p>
-    <w:p>
-      <w:r>
-        <w:t>LOGICAL DISK MANAGEMENT</w:t>
-      </w:r>
-    </w:p>
-    <w:p>
-      <w:r>
-        <w:tab/>
-        <w:t xml:space="preserve">Using LVM we can join two partition from two different hard disk in to one logical </w:t>
-      </w:r>
-    </w:p>
-    <w:p>
-      <w:pPr>
-        <w:ind w:firstLine="720"/>
-      </w:pPr>
-      <w:r>
-        <w:t xml:space="preserve">volume </w:t>
-      </w:r>
-    </w:p>
-    <w:p>
-      <w:pPr>
-        <w:ind w:firstLine="720"/>
-      </w:pPr>
-      <w:r>
-        <w:t>Step No. 1</w:t>
-      </w:r>
-      <w:r>
-        <w:tab/>
-        <w:t>create partition on first hard disk</w:t>
-      </w:r>
-    </w:p>
-    <w:p>
-      <w:pPr>
-        <w:ind w:firstLine="720"/>
-      </w:pPr>
-    </w:p>
-    <w:p>
-      <w:pPr>
-        <w:pStyle w:val="ListParagraph"/>
-        <w:numPr>
-          <w:ilvl w:val="0"/>
-          <w:numId w:val="4"/>
-        </w:numPr>
-      </w:pPr>
-      <w:r>
-        <w:t>run the command parted -l</w:t>
-      </w:r>
-    </w:p>
-    <w:p>
-      <w:pPr>
-        <w:pStyle w:val="ListParagraph"/>
-        <w:ind w:left="1800"/>
-      </w:pPr>
-      <w:r>
-        <w:t xml:space="preserve">above command will give information about </w:t>
-      </w:r>
-      <w:proofErr w:type="spellStart"/>
-      <w:r>
-        <w:t>harddisk</w:t>
-      </w:r>
-      <w:proofErr w:type="spellEnd"/>
-      <w:r>
-        <w:t xml:space="preserve"> and partitions</w:t>
-      </w:r>
-    </w:p>
-    <w:p>
-      <w:pPr>
-        <w:pStyle w:val="ListParagraph"/>
-        <w:numPr>
-          <w:ilvl w:val="0"/>
-          <w:numId w:val="4"/>
-        </w:numPr>
-      </w:pPr>
-      <w:r>
-        <w:t>parted /dev/</w:t>
-      </w:r>
-      <w:proofErr w:type="spellStart"/>
-      <w:r>
-        <w:t>sdd</w:t>
-      </w:r>
-      <w:proofErr w:type="spellEnd"/>
-      <w:r>
-        <w:t xml:space="preserve"> </w:t>
-      </w:r>
-      <w:r>
-        <w:sym w:font="Wingdings" w:char="F0E0"/>
-      </w:r>
-      <w:r>
-        <w:t xml:space="preserve"> </w:t>
-      </w:r>
-      <w:proofErr w:type="spellStart"/>
-      <w:r>
-        <w:t>mklabel</w:t>
-      </w:r>
-      <w:proofErr w:type="spellEnd"/>
-      <w:r>
-        <w:t xml:space="preserve"> </w:t>
-      </w:r>
-      <w:proofErr w:type="spellStart"/>
-      <w:r>
-        <w:t>msdos</w:t>
-      </w:r>
-      <w:proofErr w:type="spellEnd"/>
-      <w:r>
-        <w:t xml:space="preserve"> </w:t>
-      </w:r>
-      <w:r>
-        <w:sym w:font="Wingdings" w:char="F0E0"/>
-      </w:r>
-      <w:r>
-        <w:t xml:space="preserve"> q</w:t>
-      </w:r>
-    </w:p>
-    <w:p>
-      <w:pPr>
-        <w:pStyle w:val="ListParagraph"/>
-        <w:ind w:left="1800"/>
-      </w:pPr>
-      <w:r>
-        <w:t>above command will give label to hard disk no. 3</w:t>
-      </w:r>
-    </w:p>
-    <w:p>
-      <w:pPr>
-        <w:pStyle w:val="ListParagraph"/>
-        <w:numPr>
-          <w:ilvl w:val="0"/>
-          <w:numId w:val="4"/>
-        </w:numPr>
-      </w:pPr>
-      <w:r>
-        <w:t xml:space="preserve">to create </w:t>
-      </w:r>
-      <w:proofErr w:type="spellStart"/>
-      <w:r>
-        <w:t>partion</w:t>
-      </w:r>
-      <w:proofErr w:type="spellEnd"/>
-      <w:r>
-        <w:t xml:space="preserve"> in hard disk issue parted /dev/</w:t>
-      </w:r>
-      <w:proofErr w:type="spellStart"/>
-      <w:r>
-        <w:t>sdd</w:t>
-      </w:r>
-      <w:proofErr w:type="spellEnd"/>
-      <w:r>
-        <w:t xml:space="preserve"> </w:t>
-      </w:r>
-      <w:r>
-        <w:sym w:font="Wingdings" w:char="F0E0"/>
-      </w:r>
-      <w:r>
-        <w:t xml:space="preserve"> p </w:t>
-      </w:r>
-    </w:p>
-    <w:p>
-      <w:pPr>
-        <w:pStyle w:val="ListParagraph"/>
-        <w:ind w:left="1800"/>
-      </w:pPr>
-      <w:proofErr w:type="spellStart"/>
-      <w:r>
-        <w:t>mkpart</w:t>
-      </w:r>
-      <w:proofErr w:type="spellEnd"/>
-      <w:r>
-        <w:t xml:space="preserve"> primary start finish press enter</w:t>
-      </w:r>
-    </w:p>
-    <w:p>
-      <w:pPr>
-        <w:pStyle w:val="ListParagraph"/>
-        <w:numPr>
-          <w:ilvl w:val="0"/>
-          <w:numId w:val="4"/>
-        </w:numPr>
-      </w:pPr>
-      <w:r>
-        <w:t xml:space="preserve">set </w:t>
-      </w:r>
-      <w:proofErr w:type="spellStart"/>
-      <w:r>
-        <w:t>partition_number</w:t>
-      </w:r>
-      <w:proofErr w:type="spellEnd"/>
-      <w:r>
-        <w:t xml:space="preserve"> </w:t>
-      </w:r>
-      <w:proofErr w:type="spellStart"/>
-      <w:r>
-        <w:t>lvm</w:t>
-      </w:r>
-      <w:proofErr w:type="spellEnd"/>
-      <w:r>
-        <w:t xml:space="preserve"> on</w:t>
-      </w:r>
-    </w:p>
-    <w:p>
-      <w:pPr>
-        <w:ind w:firstLine="720"/>
-      </w:pPr>
-      <w:r>
-        <w:t>Step No. 2</w:t>
-      </w:r>
-      <w:r>
-        <w:tab/>
-        <w:t>create partition on second hard disk</w:t>
-      </w:r>
-    </w:p>
-    <w:p>
-      <w:pPr>
-        <w:ind w:firstLine="720"/>
-      </w:pPr>
-      <w:r>
-        <w:tab/>
-        <w:t>Same step as above</w:t>
-      </w:r>
-    </w:p>
-    <w:p>
-      <w:pPr>
-        <w:ind w:firstLine="720"/>
-      </w:pPr>
-      <w:r>
-        <w:t xml:space="preserve">Step No. 3  </w:t>
-      </w:r>
-      <w:r>
-        <w:tab/>
-        <w:t>create physical volume partition</w:t>
-      </w:r>
-    </w:p>
-    <w:p>
-      <w:pPr>
-        <w:pStyle w:val="ListParagraph"/>
-        <w:numPr>
-          <w:ilvl w:val="0"/>
-          <w:numId w:val="5"/>
-        </w:numPr>
-      </w:pPr>
-      <w:proofErr w:type="spellStart"/>
-      <w:r>
-        <w:t>pvcreate</w:t>
-      </w:r>
-      <w:proofErr w:type="spellEnd"/>
-      <w:r>
-        <w:t xml:space="preserve"> /dev/</w:t>
-      </w:r>
-      <w:proofErr w:type="spellStart"/>
-      <w:r>
-        <w:t>first_partition</w:t>
-      </w:r>
-      <w:proofErr w:type="spellEnd"/>
-      <w:r>
-        <w:t xml:space="preserve">  /dev/</w:t>
-      </w:r>
-      <w:proofErr w:type="spellStart"/>
-      <w:r>
-        <w:t>second_partition</w:t>
-      </w:r>
-      <w:proofErr w:type="spellEnd"/>
-      <w:r>
-        <w:t xml:space="preserve">  </w:t>
-      </w:r>
-      <w:r>
-        <w:t>and press enter</w:t>
-      </w:r>
-    </w:p>
-    <w:p>
-      <w:pPr>
-        <w:pStyle w:val="ListParagraph"/>
-        <w:numPr>
-          <w:ilvl w:val="0"/>
-          <w:numId w:val="5"/>
-        </w:numPr>
-      </w:pPr>
-      <w:proofErr w:type="spellStart"/>
-      <w:r>
-        <w:t>pvdisplay</w:t>
-      </w:r>
-      <w:proofErr w:type="spellEnd"/>
-      <w:r>
-        <w:t xml:space="preserve"> command will physical volume partition</w:t>
-      </w:r>
-    </w:p>
-    <w:p>
-      <w:pPr>
-        <w:ind w:left="720"/>
-      </w:pPr>
-      <w:r>
-        <w:t>Step No. 4</w:t>
-      </w:r>
-      <w:r>
-        <w:tab/>
-        <w:t>create volume group and add these partition in it</w:t>
-      </w:r>
-    </w:p>
-    <w:p>
-      <w:pPr>
-        <w:pStyle w:val="ListParagraph"/>
-        <w:numPr>
-          <w:ilvl w:val="0"/>
-          <w:numId w:val="6"/>
-        </w:numPr>
-      </w:pPr>
-      <w:proofErr w:type="spellStart"/>
-      <w:r>
-        <w:t>vgcreate</w:t>
-      </w:r>
-      <w:proofErr w:type="spellEnd"/>
-      <w:r>
-        <w:t xml:space="preserve"> </w:t>
-      </w:r>
-      <w:proofErr w:type="spellStart"/>
-      <w:r>
-        <w:t>vol_group_name</w:t>
-      </w:r>
-      <w:proofErr w:type="spellEnd"/>
-      <w:r>
-        <w:t xml:space="preserve"> /dev/partition_1  /dev/partition_2</w:t>
-      </w:r>
-    </w:p>
-    <w:p>
-      <w:pPr>
-        <w:pStyle w:val="ListParagraph"/>
-        <w:numPr>
-          <w:ilvl w:val="0"/>
-          <w:numId w:val="6"/>
-        </w:numPr>
-      </w:pPr>
-      <w:proofErr w:type="spellStart"/>
-      <w:r>
-        <w:t>vgdispaly</w:t>
-      </w:r>
-      <w:proofErr w:type="spellEnd"/>
-    </w:p>
-    <w:p>
-      <w:pPr>
-        <w:ind w:left="720"/>
-      </w:pPr>
-      <w:r>
-        <w:t>Step No. 5</w:t>
-      </w:r>
-      <w:r>
-        <w:tab/>
-        <w:t>create logical volume inside logical Volume Group</w:t>
-      </w:r>
-    </w:p>
-    <w:p>
-      <w:pPr>
-        <w:pStyle w:val="ListParagraph"/>
-        <w:numPr>
-          <w:ilvl w:val="0"/>
-          <w:numId w:val="7"/>
-        </w:numPr>
-      </w:pPr>
-      <w:proofErr w:type="spellStart"/>
-      <w:r>
-        <w:t>lvcreate</w:t>
-      </w:r>
-      <w:proofErr w:type="spellEnd"/>
-      <w:r>
-        <w:t xml:space="preserve"> -L </w:t>
-      </w:r>
-      <w:r>
-        <w:t xml:space="preserve">8GB -n </w:t>
-      </w:r>
-      <w:proofErr w:type="spellStart"/>
-      <w:r>
-        <w:t>logical_vol_name</w:t>
-      </w:r>
-      <w:proofErr w:type="spellEnd"/>
-      <w:r>
-        <w:t xml:space="preserve"> </w:t>
-      </w:r>
-      <w:r>
-        <w:t xml:space="preserve"> </w:t>
-      </w:r>
-      <w:proofErr w:type="spellStart"/>
-      <w:r>
-        <w:t>vol_group_name</w:t>
-      </w:r>
-      <w:proofErr w:type="spellEnd"/>
-    </w:p>
-    <w:p>
-      <w:pPr>
-        <w:pStyle w:val="ListParagraph"/>
-        <w:numPr>
-          <w:ilvl w:val="0"/>
-          <w:numId w:val="7"/>
-        </w:numPr>
-      </w:pPr>
-      <w:proofErr w:type="spellStart"/>
-      <w:r>
-        <w:t>lvdisplay</w:t>
-      </w:r>
-      <w:proofErr w:type="spellEnd"/>
-    </w:p>
-    <w:p>
-      <w:pPr>
-        <w:ind w:left="720"/>
-      </w:pPr>
-      <w:r>
-        <w:t>Step No. 6</w:t>
-      </w:r>
-      <w:r>
-        <w:tab/>
-        <w:t>format the logical volume create at step 5</w:t>
-      </w:r>
-    </w:p>
-    <w:p>
-      <w:pPr>
-        <w:pStyle w:val="ListParagraph"/>
-        <w:numPr>
-          <w:ilvl w:val="0"/>
-          <w:numId w:val="8"/>
-        </w:numPr>
-      </w:pPr>
-      <w:r>
-        <w:t>mke2fs -t ext4 -j  /dev/</w:t>
-      </w:r>
-      <w:proofErr w:type="spellStart"/>
-      <w:r>
-        <w:t>volume_group</w:t>
-      </w:r>
-      <w:proofErr w:type="spellEnd"/>
-      <w:r>
-        <w:t>/</w:t>
-      </w:r>
-      <w:proofErr w:type="spellStart"/>
-      <w:r>
         <w:t>logical_volume</w:t>
       </w:r>
       <w:proofErr w:type="spellEnd"/>
-    </w:p>
-    <w:p>
-      <w:pPr>
-        <w:pStyle w:val="ListParagraph"/>
-        <w:numPr>
-          <w:ilvl w:val="0"/>
-          <w:numId w:val="8"/>
-        </w:numPr>
-      </w:pPr>
-      <w:r>
-        <w:t xml:space="preserve">get path from </w:t>
-      </w:r>
-      <w:proofErr w:type="spellStart"/>
-      <w:r>
-        <w:t>fdisk</w:t>
-      </w:r>
-      <w:proofErr w:type="spellEnd"/>
-      <w:r>
-        <w:t xml:space="preserve"> command</w:t>
-      </w:r>
-    </w:p>
-    <w:p>
-      <w:pPr>
-        <w:ind w:left="720"/>
-      </w:pPr>
-      <w:r>
-        <w:t>Step No. 7</w:t>
+      <w:r>
+        <w:t xml:space="preserve"> /directory_name</w:t>
       </w:r>
     </w:p>
     <w:p>
@@ -6472,55 +6388,7 @@
         </w:numPr>
       </w:pPr>
       <w:r>
-        <w:t>mount the logical volume to directory</w:t>
-      </w:r>
-    </w:p>
-    <w:p>
-      <w:pPr>
-        <w:pStyle w:val="ListParagraph"/>
-        <w:numPr>
-          <w:ilvl w:val="0"/>
-          <w:numId w:val="9"/>
-        </w:numPr>
-      </w:pPr>
-      <w:r>
-        <w:t>mount /dev/</w:t>
-      </w:r>
-      <w:proofErr w:type="spellStart"/>
-      <w:r>
-        <w:t>volume_group</w:t>
-      </w:r>
-      <w:proofErr w:type="spellEnd"/>
-      <w:r>
-        <w:t>/</w:t>
-      </w:r>
-      <w:proofErr w:type="spellStart"/>
-      <w:r>
-        <w:t>logical_volume</w:t>
-      </w:r>
-      <w:proofErr w:type="spellEnd"/>
-      <w:r>
-        <w:t xml:space="preserve"> /directory_name</w:t>
-      </w:r>
-    </w:p>
-    <w:p>
-      <w:pPr>
-        <w:pStyle w:val="ListParagraph"/>
-        <w:numPr>
-          <w:ilvl w:val="0"/>
-          <w:numId w:val="9"/>
-        </w:numPr>
-      </w:pPr>
-      <w:r>
-        <w:t>add information /</w:t>
-      </w:r>
-      <w:proofErr w:type="spellStart"/>
-      <w:r>
-        <w:t>etc</w:t>
-      </w:r>
-      <w:proofErr w:type="spellEnd"/>
-      <w:r>
-        <w:t>/</w:t>
+        <w:t>add information /etc/</w:t>
       </w:r>
       <w:proofErr w:type="spellStart"/>
       <w:r>
@@ -6786,15 +6654,7 @@
       </w:r>
       <w:proofErr w:type="spellEnd"/>
       <w:r>
-        <w:t xml:space="preserve"> then change in /</w:t>
-      </w:r>
-      <w:proofErr w:type="spellStart"/>
-      <w:r>
-        <w:t>etc</w:t>
-      </w:r>
-      <w:proofErr w:type="spellEnd"/>
-      <w:r>
-        <w:t>/</w:t>
+        <w:t xml:space="preserve"> then change in /etc/</w:t>
       </w:r>
       <w:proofErr w:type="spellStart"/>
       <w:r>
@@ -6882,15 +6742,7 @@
         </w:numPr>
       </w:pPr>
       <w:r>
-        <w:t>update /</w:t>
-      </w:r>
-      <w:proofErr w:type="spellStart"/>
-      <w:r>
-        <w:t>etc</w:t>
-      </w:r>
-      <w:proofErr w:type="spellEnd"/>
-      <w:r>
-        <w:t>/</w:t>
+        <w:t>update /etc/</w:t>
       </w:r>
       <w:proofErr w:type="spellStart"/>
       <w:r>
@@ -6992,15 +6844,7 @@
         </w:numPr>
       </w:pPr>
       <w:r>
-        <w:t>add to /</w:t>
-      </w:r>
-      <w:proofErr w:type="spellStart"/>
-      <w:r>
-        <w:t>etc</w:t>
-      </w:r>
-      <w:proofErr w:type="spellEnd"/>
-      <w:r>
-        <w:t>/</w:t>
+        <w:t>add to /etc/</w:t>
       </w:r>
       <w:proofErr w:type="spellStart"/>
       <w:r>
@@ -7101,15 +6945,7 @@
         </w:numPr>
       </w:pPr>
       <w:r>
-        <w:t>add to /</w:t>
-      </w:r>
-      <w:proofErr w:type="spellStart"/>
-      <w:r>
-        <w:t>etc</w:t>
-      </w:r>
-      <w:proofErr w:type="spellEnd"/>
-      <w:r>
-        <w:t>/</w:t>
+        <w:t>add to /etc/</w:t>
       </w:r>
       <w:proofErr w:type="spellStart"/>
       <w:r>
@@ -7233,15 +7069,7 @@
         </w:numPr>
       </w:pPr>
       <w:r>
-        <w:t>add to /</w:t>
-      </w:r>
-      <w:proofErr w:type="spellStart"/>
-      <w:r>
-        <w:t>etc</w:t>
-      </w:r>
-      <w:proofErr w:type="spellEnd"/>
-      <w:r>
-        <w:t>/</w:t>
+        <w:t>add to /etc/</w:t>
       </w:r>
       <w:proofErr w:type="spellStart"/>
       <w:r>
@@ -7318,15 +7146,7 @@
       </w:r>
       <w:proofErr w:type="spellEnd"/>
       <w:r>
-        <w:t xml:space="preserve"> --detail –scan &gt;&gt; /</w:t>
-      </w:r>
-      <w:proofErr w:type="spellStart"/>
-      <w:r>
-        <w:t>etc</w:t>
-      </w:r>
-      <w:proofErr w:type="spellEnd"/>
-      <w:r>
-        <w:t>/</w:t>
+        <w:t xml:space="preserve"> --detail –scan &gt;&gt; /etc/</w:t>
       </w:r>
       <w:proofErr w:type="spellStart"/>
       <w:r>
@@ -7547,21 +7367,7 @@
         <w:rPr>
           <w:color w:val="FF0000"/>
         </w:rPr>
-        <w:t>sort &lt; /</w:t>
-      </w:r>
-      <w:proofErr w:type="spellStart"/>
-      <w:r>
-        <w:rPr>
-          <w:color w:val="FF0000"/>
-        </w:rPr>
-        <w:t>etc</w:t>
-      </w:r>
-      <w:proofErr w:type="spellEnd"/>
-      <w:r>
-        <w:rPr>
-          <w:color w:val="FF0000"/>
-        </w:rPr>
-        <w:t>/passwd</w:t>
+        <w:t>sort &lt; /etc/passwd</w:t>
       </w:r>
     </w:p>
     <w:p>
@@ -7694,21 +7500,7 @@
         <w:rPr>
           <w:color w:val="FF0000"/>
         </w:rPr>
-        <w:t>/</w:t>
-      </w:r>
-      <w:proofErr w:type="spellStart"/>
-      <w:r>
-        <w:rPr>
-          <w:color w:val="FF0000"/>
-        </w:rPr>
-        <w:t>etc</w:t>
-      </w:r>
-      <w:proofErr w:type="spellEnd"/>
-      <w:r>
-        <w:rPr>
-          <w:color w:val="FF0000"/>
-        </w:rPr>
-        <w:t xml:space="preserve">/environment </w:t>
+        <w:t xml:space="preserve">/etc/environment </w:t>
       </w:r>
       <w:r>
         <w:tab/>
@@ -7727,21 +7519,7 @@
         <w:rPr>
           <w:color w:val="FF0000"/>
         </w:rPr>
-        <w:t>/</w:t>
-      </w:r>
-      <w:proofErr w:type="spellStart"/>
-      <w:r>
-        <w:rPr>
-          <w:color w:val="FF0000"/>
-        </w:rPr>
-        <w:t>etc</w:t>
-      </w:r>
-      <w:proofErr w:type="spellEnd"/>
-      <w:r>
-        <w:rPr>
-          <w:color w:val="FF0000"/>
-        </w:rPr>
-        <w:t>/profile</w:t>
+        <w:t>/etc/profile</w:t>
       </w:r>
       <w:r>
         <w:tab/>
@@ -7763,21 +7541,7 @@
         <w:rPr>
           <w:color w:val="FF0000"/>
         </w:rPr>
-        <w:t>/</w:t>
-      </w:r>
-      <w:proofErr w:type="spellStart"/>
-      <w:r>
-        <w:rPr>
-          <w:color w:val="FF0000"/>
-        </w:rPr>
-        <w:t>etc</w:t>
-      </w:r>
-      <w:proofErr w:type="spellEnd"/>
-      <w:r>
-        <w:rPr>
-          <w:color w:val="FF0000"/>
-        </w:rPr>
-        <w:t>/</w:t>
+        <w:t>/etc/</w:t>
       </w:r>
       <w:proofErr w:type="spellStart"/>
       <w:r>
@@ -7858,21 +7622,7 @@
         <w:rPr>
           <w:color w:val="FF0000"/>
         </w:rPr>
-        <w:t>/</w:t>
-      </w:r>
-      <w:proofErr w:type="spellStart"/>
-      <w:r>
-        <w:rPr>
-          <w:color w:val="FF0000"/>
-        </w:rPr>
-        <w:t>etc</w:t>
-      </w:r>
-      <w:proofErr w:type="spellEnd"/>
-      <w:r>
-        <w:rPr>
-          <w:color w:val="FF0000"/>
-        </w:rPr>
-        <w:t>/</w:t>
+        <w:t>/etc/</w:t>
       </w:r>
       <w:proofErr w:type="spellStart"/>
       <w:r>
@@ -8691,11 +8441,80 @@
         <w:t xml:space="preserve">vim </w:t>
       </w:r>
       <w:r>
+        <w:t>/etc/</w:t>
+      </w:r>
+      <w:proofErr w:type="spellStart"/>
+      <w:r>
+        <w:t>ssh</w:t>
+      </w:r>
+      <w:proofErr w:type="spellEnd"/>
+      <w:r>
         <w:t>/</w:t>
       </w:r>
       <w:proofErr w:type="spellStart"/>
       <w:r>
-        <w:t>etc</w:t>
+        <w:t>sshd_config</w:t>
+      </w:r>
+      <w:proofErr w:type="spellEnd"/>
+    </w:p>
+    <w:p>
+      <w:pPr>
+        <w:pStyle w:val="ListParagraph"/>
+        <w:numPr>
+          <w:ilvl w:val="0"/>
+          <w:numId w:val="17"/>
+        </w:numPr>
+      </w:pPr>
+      <w:r>
+        <w:t>look for port and change from 22 to any i.e. 3212</w:t>
+      </w:r>
+    </w:p>
+    <w:p>
+      <w:pPr>
+        <w:pStyle w:val="ListParagraph"/>
+        <w:numPr>
+          <w:ilvl w:val="0"/>
+          <w:numId w:val="17"/>
+        </w:numPr>
+      </w:pPr>
+      <w:r>
+        <w:t xml:space="preserve">uncomment </w:t>
+      </w:r>
+      <w:proofErr w:type="spellStart"/>
+      <w:r>
+        <w:t>rootpermision</w:t>
+      </w:r>
+      <w:proofErr w:type="spellEnd"/>
+      <w:r>
+        <w:t xml:space="preserve"> login and set to no</w:t>
+      </w:r>
+    </w:p>
+    <w:p>
+      <w:pPr>
+        <w:pStyle w:val="ListParagraph"/>
+        <w:numPr>
+          <w:ilvl w:val="0"/>
+          <w:numId w:val="17"/>
+        </w:numPr>
+      </w:pPr>
+      <w:r>
+        <w:t>save file</w:t>
+      </w:r>
+    </w:p>
+    <w:p>
+      <w:pPr>
+        <w:pStyle w:val="ListParagraph"/>
+        <w:numPr>
+          <w:ilvl w:val="0"/>
+          <w:numId w:val="17"/>
+        </w:numPr>
+      </w:pPr>
+      <w:r>
+        <w:t>/etc/</w:t>
+      </w:r>
+      <w:proofErr w:type="spellStart"/>
+      <w:r>
+        <w:t>init.d</w:t>
       </w:r>
       <w:proofErr w:type="spellEnd"/>
       <w:r>
@@ -8703,17 +8522,12 @@
       </w:r>
       <w:proofErr w:type="spellStart"/>
       <w:r>
-        <w:t>ssh</w:t>
-      </w:r>
-      <w:proofErr w:type="spellEnd"/>
-      <w:r>
-        <w:t>/</w:t>
-      </w:r>
-      <w:proofErr w:type="spellStart"/>
-      <w:r>
-        <w:t>sshd_config</w:t>
-      </w:r>
-      <w:proofErr w:type="spellEnd"/>
+        <w:t>sshd</w:t>
+      </w:r>
+      <w:proofErr w:type="spellEnd"/>
+      <w:r>
+        <w:t xml:space="preserve"> restart</w:t>
+      </w:r>
     </w:p>
     <w:p>
       <w:pPr>
@@ -8724,7 +8538,7 @@
         </w:numPr>
       </w:pPr>
       <w:r>
-        <w:t>look for port and change from 22 to any i.e. 3212</w:t>
+        <w:t>Above command will restart shell services</w:t>
       </w:r>
     </w:p>
     <w:p>
@@ -8736,95 +8550,7 @@
         </w:numPr>
       </w:pPr>
       <w:r>
-        <w:t xml:space="preserve">uncomment </w:t>
-      </w:r>
-      <w:proofErr w:type="spellStart"/>
-      <w:r>
-        <w:t>rootpermision</w:t>
-      </w:r>
-      <w:proofErr w:type="spellEnd"/>
-      <w:r>
-        <w:t xml:space="preserve"> login and set to no</w:t>
-      </w:r>
-    </w:p>
-    <w:p>
-      <w:pPr>
-        <w:pStyle w:val="ListParagraph"/>
-        <w:numPr>
-          <w:ilvl w:val="0"/>
-          <w:numId w:val="17"/>
-        </w:numPr>
-      </w:pPr>
-      <w:r>
-        <w:t>save file</w:t>
-      </w:r>
-    </w:p>
-    <w:p>
-      <w:pPr>
-        <w:pStyle w:val="ListParagraph"/>
-        <w:numPr>
-          <w:ilvl w:val="0"/>
-          <w:numId w:val="17"/>
-        </w:numPr>
-      </w:pPr>
-      <w:r>
-        <w:t>/</w:t>
-      </w:r>
-      <w:proofErr w:type="spellStart"/>
-      <w:r>
-        <w:t>etc</w:t>
-      </w:r>
-      <w:proofErr w:type="spellEnd"/>
-      <w:r>
-        <w:t>/</w:t>
-      </w:r>
-      <w:proofErr w:type="spellStart"/>
-      <w:r>
-        <w:t>init.d</w:t>
-      </w:r>
-      <w:proofErr w:type="spellEnd"/>
-      <w:r>
-        <w:t>/</w:t>
-      </w:r>
-      <w:proofErr w:type="spellStart"/>
-      <w:r>
-        <w:t>sshd</w:t>
-      </w:r>
-      <w:proofErr w:type="spellEnd"/>
-      <w:r>
-        <w:t xml:space="preserve"> restart</w:t>
-      </w:r>
-    </w:p>
-    <w:p>
-      <w:pPr>
-        <w:pStyle w:val="ListParagraph"/>
-        <w:numPr>
-          <w:ilvl w:val="0"/>
-          <w:numId w:val="17"/>
-        </w:numPr>
-      </w:pPr>
-      <w:r>
-        <w:t>Above command will restart shell services</w:t>
-      </w:r>
-    </w:p>
-    <w:p>
-      <w:pPr>
-        <w:pStyle w:val="ListParagraph"/>
-        <w:numPr>
-          <w:ilvl w:val="0"/>
-          <w:numId w:val="17"/>
-        </w:numPr>
-      </w:pPr>
-      <w:r>
-        <w:t>Open vi /</w:t>
-      </w:r>
-      <w:proofErr w:type="spellStart"/>
-      <w:r>
-        <w:t>etc</w:t>
-      </w:r>
-      <w:proofErr w:type="spellEnd"/>
-      <w:r>
-        <w:t>/</w:t>
+        <w:t>Open vi /etc/</w:t>
       </w:r>
       <w:proofErr w:type="spellStart"/>
       <w:r>
@@ -9221,15 +8947,7 @@
         </w:numPr>
       </w:pPr>
       <w:r>
-        <w:t>open vi /</w:t>
-      </w:r>
-      <w:proofErr w:type="spellStart"/>
-      <w:r>
-        <w:t>etc</w:t>
-      </w:r>
-      <w:proofErr w:type="spellEnd"/>
-      <w:r>
-        <w:t>/</w:t>
+        <w:t>open vi /etc/</w:t>
       </w:r>
       <w:proofErr w:type="spellStart"/>
       <w:r>
@@ -9319,15 +9037,7 @@
         </w:numPr>
       </w:pPr>
       <w:r>
-        <w:t>open /</w:t>
-      </w:r>
-      <w:proofErr w:type="spellStart"/>
-      <w:r>
-        <w:t>etc</w:t>
-      </w:r>
-      <w:proofErr w:type="spellEnd"/>
-      <w:r>
-        <w:t>/</w:t>
+        <w:t>open /etc/</w:t>
       </w:r>
       <w:proofErr w:type="spellStart"/>
       <w:r>
@@ -9973,15 +9683,7 @@
         </w:numPr>
       </w:pPr>
       <w:r>
-        <w:t>vi /</w:t>
-      </w:r>
-      <w:proofErr w:type="spellStart"/>
-      <w:r>
-        <w:t>etc</w:t>
-      </w:r>
-      <w:proofErr w:type="spellEnd"/>
-      <w:r>
-        <w:t>/</w:t>
+        <w:t>vi /etc/</w:t>
       </w:r>
       <w:proofErr w:type="spellStart"/>
       <w:r>
@@ -10169,15 +9871,7 @@
         </w:numPr>
       </w:pPr>
       <w:r>
-        <w:t>iptables-restore  &lt; /</w:t>
-      </w:r>
-      <w:proofErr w:type="spellStart"/>
-      <w:r>
-        <w:t>etc</w:t>
-      </w:r>
-      <w:proofErr w:type="spellEnd"/>
-      <w:r>
-        <w:t>/</w:t>
+        <w:t>iptables-restore  &lt; /etc/</w:t>
       </w:r>
       <w:proofErr w:type="spellStart"/>
       <w:r>
@@ -10467,13 +10161,8 @@
           <w:numId w:val="23"/>
         </w:numPr>
       </w:pPr>
-      <w:proofErr w:type="spellStart"/>
-      <w:r>
-        <w:t>systemctl</w:t>
-      </w:r>
-      <w:proofErr w:type="spellEnd"/>
-      <w:r>
-        <w:t xml:space="preserve"> start </w:t>
+      <w:r>
+        <w:t xml:space="preserve">systemctl start </w:t>
       </w:r>
       <w:proofErr w:type="spellStart"/>
       <w:r>
@@ -10489,13 +10178,8 @@
           <w:numId w:val="23"/>
         </w:numPr>
       </w:pPr>
-      <w:proofErr w:type="spellStart"/>
-      <w:r>
-        <w:t>systemctl</w:t>
-      </w:r>
-      <w:proofErr w:type="spellEnd"/>
-      <w:r>
-        <w:t xml:space="preserve"> enable </w:t>
+      <w:r>
+        <w:t xml:space="preserve">systemctl enable </w:t>
       </w:r>
       <w:proofErr w:type="spellStart"/>
       <w:r>
@@ -11405,15 +11089,7 @@
         </w:numPr>
       </w:pPr>
       <w:r>
-        <w:t>/</w:t>
-      </w:r>
-      <w:proofErr w:type="spellStart"/>
-      <w:r>
-        <w:t>etc</w:t>
-      </w:r>
-      <w:proofErr w:type="spellEnd"/>
-      <w:r>
-        <w:t>/</w:t>
+        <w:t>/etc/</w:t>
       </w:r>
       <w:proofErr w:type="spellStart"/>
       <w:r>
@@ -11482,7 +11158,7 @@
 </file>
 
 <file path=word/numbering.xml><?xml version="1.0" encoding="utf-8"?>
-<w:numbering xmlns:wpc="http://schemas.microsoft.com/office/word/2010/wordprocessingCanvas" xmlns:cx="http://schemas.microsoft.com/office/drawing/2014/chartex" xmlns:cx1="http://schemas.microsoft.com/office/drawing/2015/9/8/chartex" xmlns:cx2="http://schemas.microsoft.com/office/drawing/2015/10/21/chartex" xmlns:cx3="http://schemas.microsoft.com/office/drawing/2016/5/9/chartex" xmlns:cx4="http://schemas.microsoft.com/office/drawing/2016/5/10/chartex" xmlns:cx5="http://schemas.microsoft.com/office/drawing/2016/5/11/chartex" xmlns:cx6="http://schemas.microsoft.com/office/drawing/2016/5/12/chartex" xmlns:cx7="http://schemas.microsoft.com/office/drawing/2016/5/13/chartex" xmlns:cx8="http://schemas.microsoft.com/office/drawing/2016/5/14/chartex" xmlns:mc="http://schemas.openxmlformats.org/markup-compatibility/2006" xmlns:aink="http://schemas.microsoft.com/office/drawing/2016/ink" xmlns:am3d="http://schemas.microsoft.com/office/drawing/2017/model3d" xmlns:o="urn:schemas-microsoft-com:office:office" xmlns:r="http://schemas.openxmlformats.org/officeDocument/2006/relationships" xmlns:m="http://schemas.openxmlformats.org/officeDocument/2006/math" xmlns:v="urn:schemas-microsoft-com:vml" xmlns:wp14="http://schemas.microsoft.com/office/word/2010/wordprocessingDrawing" xmlns:wp="http://schemas.openxmlformats.org/drawingml/2006/wordprocessingDrawing" xmlns:w10="urn:schemas-microsoft-com:office:word" xmlns:w="http://schemas.openxmlformats.org/wordprocessingml/2006/main" xmlns:w14="http://schemas.microsoft.com/office/word/2010/wordml" xmlns:w15="http://schemas.microsoft.com/office/word/2012/wordml" xmlns:w16cid="http://schemas.microsoft.com/office/word/2016/wordml/cid" xmlns:w16se="http://schemas.microsoft.com/office/word/2015/wordml/symex" xmlns:wpg="http://schemas.microsoft.com/office/word/2010/wordprocessingGroup" xmlns:wpi="http://schemas.microsoft.com/office/word/2010/wordprocessingInk" xmlns:wne="http://schemas.microsoft.com/office/word/2006/wordml" xmlns:wps="http://schemas.microsoft.com/office/word/2010/wordprocessingShape" mc:Ignorable="w14 w15 w16se w16cid wp14">
+<w:numbering xmlns:wpc="http://schemas.microsoft.com/office/word/2010/wordprocessingCanvas" xmlns:cx="http://schemas.microsoft.com/office/drawing/2014/chartex" xmlns:cx1="http://schemas.microsoft.com/office/drawing/2015/9/8/chartex" xmlns:cx2="http://schemas.microsoft.com/office/drawing/2015/10/21/chartex" xmlns:cx3="http://schemas.microsoft.com/office/drawing/2016/5/9/chartex" xmlns:cx4="http://schemas.microsoft.com/office/drawing/2016/5/10/chartex" xmlns:cx5="http://schemas.microsoft.com/office/drawing/2016/5/11/chartex" xmlns:cx6="http://schemas.microsoft.com/office/drawing/2016/5/12/chartex" xmlns:cx7="http://schemas.microsoft.com/office/drawing/2016/5/13/chartex" xmlns:cx8="http://schemas.microsoft.com/office/drawing/2016/5/14/chartex" xmlns:mc="http://schemas.openxmlformats.org/markup-compatibility/2006" xmlns:aink="http://schemas.microsoft.com/office/drawing/2016/ink" xmlns:am3d="http://schemas.microsoft.com/office/drawing/2017/model3d" xmlns:o="urn:schemas-microsoft-com:office:office" xmlns:r="http://schemas.openxmlformats.org/officeDocument/2006/relationships" xmlns:m="http://schemas.openxmlformats.org/officeDocument/2006/math" xmlns:v="urn:schemas-microsoft-com:vml" xmlns:wp14="http://schemas.microsoft.com/office/word/2010/wordprocessingDrawing" xmlns:wp="http://schemas.openxmlformats.org/drawingml/2006/wordprocessingDrawing" xmlns:w10="urn:schemas-microsoft-com:office:word" xmlns:w="http://schemas.openxmlformats.org/wordprocessingml/2006/main" xmlns:w14="http://schemas.microsoft.com/office/word/2010/wordml" xmlns:w15="http://schemas.microsoft.com/office/word/2012/wordml" xmlns:w16cex="http://schemas.microsoft.com/office/word/2018/wordml/cex" xmlns:w16cid="http://schemas.microsoft.com/office/word/2016/wordml/cid" xmlns:w16="http://schemas.microsoft.com/office/word/2018/wordml" xmlns:w16se="http://schemas.microsoft.com/office/word/2015/wordml/symex" xmlns:wpg="http://schemas.microsoft.com/office/word/2010/wordprocessingGroup" xmlns:wpi="http://schemas.microsoft.com/office/word/2010/wordprocessingInk" xmlns:wne="http://schemas.microsoft.com/office/word/2006/wordml" xmlns:wps="http://schemas.microsoft.com/office/word/2010/wordprocessingShape" mc:Ignorable="w14 w15 w16se w16cid w16 w16cex wp14">
   <w:abstractNum w:abstractNumId="0" w15:restartNumberingAfterBreak="0">
     <w:nsid w:val="03395D62"/>
     <w:multiLevelType w:val="hybridMultilevel"/>
@@ -16364,7 +16040,7 @@
 </file>
 
 <file path=word/styles.xml><?xml version="1.0" encoding="utf-8"?>
-<w:styles xmlns:mc="http://schemas.openxmlformats.org/markup-compatibility/2006" xmlns:r="http://schemas.openxmlformats.org/officeDocument/2006/relationships" xmlns:w="http://schemas.openxmlformats.org/wordprocessingml/2006/main" xmlns:w14="http://schemas.microsoft.com/office/word/2010/wordml" xmlns:w15="http://schemas.microsoft.com/office/word/2012/wordml" xmlns:w16cid="http://schemas.microsoft.com/office/word/2016/wordml/cid" xmlns:w16se="http://schemas.microsoft.com/office/word/2015/wordml/symex" mc:Ignorable="w14 w15 w16se w16cid">
+<w:styles xmlns:mc="http://schemas.openxmlformats.org/markup-compatibility/2006" xmlns:r="http://schemas.openxmlformats.org/officeDocument/2006/relationships" xmlns:w="http://schemas.openxmlformats.org/wordprocessingml/2006/main" xmlns:w14="http://schemas.microsoft.com/office/word/2010/wordml" xmlns:w15="http://schemas.microsoft.com/office/word/2012/wordml" xmlns:w16cex="http://schemas.microsoft.com/office/word/2018/wordml/cex" xmlns:w16cid="http://schemas.microsoft.com/office/word/2016/wordml/cid" xmlns:w16="http://schemas.microsoft.com/office/word/2018/wordml" xmlns:w16se="http://schemas.microsoft.com/office/word/2015/wordml/symex" mc:Ignorable="w14 w15 w16se w16cid w16 w16cex">
   <w:docDefaults>
     <w:rPrDefault>
       <w:rPr>

</xml_diff>